<commit_message>
feat: Add Problems for Homework-2
</commit_message>
<xml_diff>
--- a/Fall-2019/HW-2/HW-2.docx
+++ b/Fall-2019/HW-2/HW-2.docx
@@ -371,7 +371,7 @@
           <mc:Fallback>
             <w:pict>
               <v:group w14:anchorId="1A49A722" id="Group 5" o:spid="_x0000_s1026" style="width:468pt;height:51.4pt;mso-position-horizontal-relative:char;mso-position-vertical-relative:line" coordorigin="1193" coordsize="59618,6556" o:gfxdata="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">
-                <v:roundrect id="Rectangle: Rounded Corners 12" o:spid="_x0000_s1027" style="position:absolute;left:1193;top:1782;width:59619;height:4774;visibility:visible;mso-wrap-style:square;v-text-anchor:middle" arcsize="9867f" o:gfxdata="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" fillcolor="white [3201]" strokecolor="#ed7d31 [3205]" strokeweight="1pt">
+                <v:roundrect id="_x0000_s1027" style="position:absolute;left:1193;top:1782;width:59619;height:4774;visibility:visible;mso-wrap-style:square;v-text-anchor:middle" arcsize="9867f" o:gfxdata="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" fillcolor="white [3201]" strokecolor="#ed7d31 [3205]" strokeweight="1pt">
                   <v:stroke joinstyle="miter"/>
                   <v:textbox>
                     <w:txbxContent>
@@ -661,21 +661,7 @@
                                   <w:rFonts w:hint="cs"/>
                                   <w:rtl/>
                                 </w:rPr>
-                                <w:t>خرو</w:t>
-                              </w:r>
-                              <w:r>
-                                <w:rPr>
-                                  <w:rFonts w:hint="cs"/>
-                                  <w:rtl/>
-                                </w:rPr>
-                                <w:t>ج</w:t>
-                              </w:r>
-                              <w:r>
-                                <w:rPr>
-                                  <w:rFonts w:hint="cs"/>
-                                  <w:rtl/>
-                                </w:rPr>
-                                <w:t>ی</w:t>
+                                <w:t>خروجی</w:t>
                               </w:r>
                             </w:p>
                             <w:p/>
@@ -694,7 +680,7 @@
           <mc:Fallback>
             <w:pict>
               <v:group w14:anchorId="7957AF88" id="Group 8" o:spid="_x0000_s1029" style="width:468pt;height:51.4pt;mso-position-horizontal-relative:char;mso-position-vertical-relative:line" coordorigin="1193" coordsize="59618,6556" o:gfxdata="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">
-                <v:roundrect id="Rectangle: Rounded Corners 12" o:spid="_x0000_s1030" style="position:absolute;left:1193;top:1782;width:59619;height:4774;visibility:visible;mso-wrap-style:square;v-text-anchor:middle" arcsize="9867f" o:gfxdata="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" fillcolor="white [3201]" strokecolor="#ed7d31 [3205]" strokeweight="1pt">
+                <v:roundrect id="_x0000_s1030" style="position:absolute;left:1193;top:1782;width:59619;height:4774;visibility:visible;mso-wrap-style:square;v-text-anchor:middle" arcsize="9867f" o:gfxdata="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" fillcolor="white [3201]" strokecolor="#ed7d31 [3205]" strokeweight="1pt">
                   <v:stroke joinstyle="miter"/>
                   <v:textbox>
                     <w:txbxContent>
@@ -759,21 +745,7 @@
                             <w:rFonts w:hint="cs"/>
                             <w:rtl/>
                           </w:rPr>
-                          <w:t>خرو</w:t>
-                        </w:r>
-                        <w:r>
-                          <w:rPr>
-                            <w:rFonts w:hint="cs"/>
-                            <w:rtl/>
-                          </w:rPr>
-                          <w:t>ج</w:t>
-                        </w:r>
-                        <w:r>
-                          <w:rPr>
-                            <w:rFonts w:hint="cs"/>
-                            <w:rtl/>
-                          </w:rPr>
-                          <w:t>ی</w:t>
+                          <w:t>خروجی</w:t>
                         </w:r>
                       </w:p>
                       <w:p/>
@@ -975,7 +947,7 @@
           <mc:Fallback>
             <w:pict>
               <v:group w14:anchorId="2B61F854" id="Group 12" o:spid="_x0000_s1032" style="width:468pt;height:51.4pt;mso-position-horizontal-relative:char;mso-position-vertical-relative:line" coordorigin="1193" coordsize="59618,6556" o:gfxdata="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">
-                <v:roundrect id="Rectangle: Rounded Corners 12" o:spid="_x0000_s1033" style="position:absolute;left:1193;top:1782;width:59619;height:4774;visibility:visible;mso-wrap-style:square;v-text-anchor:middle" arcsize="9867f" o:gfxdata="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" fillcolor="white [3201]" strokecolor="#ed7d31 [3205]" strokeweight="1pt">
+                <v:roundrect id="_x0000_s1033" style="position:absolute;left:1193;top:1782;width:59619;height:4774;visibility:visible;mso-wrap-style:square;v-text-anchor:middle" arcsize="9867f" o:gfxdata="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" fillcolor="white [3201]" strokecolor="#ed7d31 [3205]" strokeweight="1pt">
                   <v:stroke joinstyle="miter"/>
                   <v:textbox>
                     <w:txbxContent>
@@ -1126,8 +1098,6 @@
         </w:rPr>
         <w:t>:</w:t>
       </w:r>
-      <w:bookmarkStart w:id="0" w:name="_GoBack"/>
-      <w:bookmarkEnd w:id="0"/>
     </w:p>
     <w:p>
       <w:pPr>
@@ -1309,7 +1279,7 @@
           <mc:Fallback>
             <w:pict>
               <v:group w14:anchorId="2870AF22" id="Group 22" o:spid="_x0000_s1035" style="width:469.4pt;height:51.55pt;mso-position-horizontal-relative:char;mso-position-vertical-relative:line" coordorigin="1193" coordsize="59618,6556" o:gfxdata="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">
-                <v:roundrect id="Rectangle: Rounded Corners 12" o:spid="_x0000_s1036" style="position:absolute;left:1193;top:1782;width:59619;height:4774;visibility:visible;mso-wrap-style:square;v-text-anchor:middle" arcsize="9867f" o:gfxdata="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" fillcolor="white [3201]" strokecolor="#ed7d31 [3205]" strokeweight="1pt">
+                <v:roundrect id="_x0000_s1036" style="position:absolute;left:1193;top:1782;width:59619;height:4774;visibility:visible;mso-wrap-style:square;v-text-anchor:middle" arcsize="9867f" o:gfxdata="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" fillcolor="white [3201]" strokecolor="#ed7d31 [3205]" strokeweight="1pt">
                   <v:stroke joinstyle="miter"/>
                   <v:textbox>
                     <w:txbxContent>
@@ -1396,7 +1366,2428 @@
         <w:br w:type="page"/>
       </w:r>
     </w:p>
+    <w:p>
+      <w:pPr>
+        <w:pStyle w:val="ProblemTitle"/>
+        <w:rPr>
+          <w:rtl/>
+        </w:rPr>
+      </w:pPr>
+      <w:r>
+        <w:rPr>
+          <w:rFonts w:hint="cs"/>
+          <w:rtl/>
+        </w:rPr>
+        <w:lastRenderedPageBreak/>
+        <w:t>سوال ۱</w:t>
+      </w:r>
+    </w:p>
+    <w:p>
+      <w:pPr>
+        <w:rPr>
+          <w:rtl/>
+        </w:rPr>
+      </w:pPr>
+      <w:r>
+        <w:rPr>
+          <w:rtl/>
+        </w:rPr>
+        <w:t>مقدار و نوع خروج</w:t>
+      </w:r>
+      <w:r>
+        <w:rPr>
+          <w:rFonts w:hint="cs"/>
+          <w:rtl/>
+        </w:rPr>
+        <w:t>ی</w:t>
+      </w:r>
+      <w:r>
+        <w:rPr>
+          <w:rtl/>
+        </w:rPr>
+        <w:t xml:space="preserve"> نها</w:t>
+      </w:r>
+      <w:r>
+        <w:rPr>
+          <w:rFonts w:hint="cs"/>
+          <w:rtl/>
+        </w:rPr>
+        <w:t>یی</w:t>
+      </w:r>
+      <w:r>
+        <w:rPr>
+          <w:rtl/>
+        </w:rPr>
+        <w:t xml:space="preserve"> عبارتها</w:t>
+      </w:r>
+      <w:r>
+        <w:rPr>
+          <w:rFonts w:hint="cs"/>
+          <w:rtl/>
+        </w:rPr>
+        <w:t>ی</w:t>
+      </w:r>
+      <w:r>
+        <w:rPr>
+          <w:rtl/>
+        </w:rPr>
+        <w:t xml:space="preserve"> ز</w:t>
+      </w:r>
+      <w:r>
+        <w:rPr>
+          <w:rFonts w:hint="cs"/>
+          <w:rtl/>
+        </w:rPr>
+        <w:t>ی</w:t>
+      </w:r>
+      <w:r>
+        <w:rPr>
+          <w:rFonts w:hint="eastAsia"/>
+          <w:rtl/>
+        </w:rPr>
+        <w:t>ر</w:t>
+      </w:r>
+      <w:r>
+        <w:rPr>
+          <w:rtl/>
+        </w:rPr>
+        <w:t xml:space="preserve"> را مشخص کن</w:t>
+      </w:r>
+      <w:r>
+        <w:rPr>
+          <w:rFonts w:hint="cs"/>
+          <w:rtl/>
+        </w:rPr>
+        <w:t>ی</w:t>
+      </w:r>
+      <w:r>
+        <w:rPr>
+          <w:rFonts w:hint="eastAsia"/>
+          <w:rtl/>
+        </w:rPr>
+        <w:t>د</w:t>
+      </w:r>
+      <w:r>
+        <w:rPr>
+          <w:rtl/>
+        </w:rPr>
+        <w:t>.</w:t>
+      </w:r>
+    </w:p>
+    <w:p>
+      <w:pPr>
+        <w:rPr>
+          <w:rFonts w:ascii="Courier New" w:hAnsi="Courier New" w:cs="Courier New"/>
+          <w:caps/>
+          <w:color w:val="404040"/>
+          <w:lang w:bidi="fa-IR"/>
+        </w:rPr>
+      </w:pPr>
+      <w:r>
+        <w:rPr>
+          <w:rFonts w:ascii="Courier New" w:hAnsi="Courier New" w:cs="Courier New"/>
+          <w:caps/>
+          <w:noProof/>
+          <w:color w:val="404040"/>
+          <w:lang w:bidi="fa-IR"/>
+        </w:rPr>
+        <mc:AlternateContent>
+          <mc:Choice Requires="wps">
+            <w:drawing>
+              <wp:inline distT="0" distB="0" distL="0" distR="0" wp14:anchorId="543A173B" wp14:editId="70E5086F">
+                <wp:extent cx="5943600" cy="2350920"/>
+                <wp:effectExtent l="0" t="0" r="19050" b="11430"/>
+                <wp:docPr id="10" name="Rectangle: Rounded Corners 12"/>
+                <wp:cNvGraphicFramePr>
+                  <a:graphicFrameLocks xmlns:a="http://schemas.openxmlformats.org/drawingml/2006/main"/>
+                </wp:cNvGraphicFramePr>
+                <a:graphic xmlns:a="http://schemas.openxmlformats.org/drawingml/2006/main">
+                  <a:graphicData uri="http://schemas.microsoft.com/office/word/2010/wordprocessingShape">
+                    <wps:wsp>
+                      <wps:cNvSpPr>
+                        <a:spLocks noChangeArrowheads="1"/>
+                      </wps:cNvSpPr>
+                      <wps:spPr bwMode="auto">
+                        <a:xfrm>
+                          <a:off x="0" y="0"/>
+                          <a:ext cx="5943600" cy="2350920"/>
+                        </a:xfrm>
+                        <a:prstGeom prst="roundRect">
+                          <a:avLst>
+                            <a:gd name="adj" fmla="val 15056"/>
+                          </a:avLst>
+                        </a:prstGeom>
+                        <a:ln>
+                          <a:headEnd/>
+                          <a:tailEnd/>
+                        </a:ln>
+                      </wps:spPr>
+                      <wps:style>
+                        <a:lnRef idx="2">
+                          <a:schemeClr val="accent2"/>
+                        </a:lnRef>
+                        <a:fillRef idx="1">
+                          <a:schemeClr val="lt1"/>
+                        </a:fillRef>
+                        <a:effectRef idx="0">
+                          <a:schemeClr val="accent2"/>
+                        </a:effectRef>
+                        <a:fontRef idx="minor">
+                          <a:schemeClr val="dk1"/>
+                        </a:fontRef>
+                      </wps:style>
+                      <wps:txbx>
+                        <w:txbxContent>
+                          <w:p>
+                            <w:pPr>
+                              <w:pStyle w:val="Code"/>
+                            </w:pPr>
+                            <w:r>
+                              <w:t>float</w:t>
+                            </w:r>
+                            <w:r>
+                              <w:t xml:space="preserve"> a = 10.2, b = 20.1</w:t>
+                            </w:r>
+                            <w:r>
+                              <w:rPr>
+                                <w:rtl/>
+                              </w:rPr>
+                              <w:t>;</w:t>
+                            </w:r>
+                          </w:p>
+                          <w:p>
+                            <w:pPr>
+                              <w:pStyle w:val="Code"/>
+                            </w:pPr>
+                            <w:r>
+                              <w:t>short</w:t>
+                            </w:r>
+                            <w:r>
+                              <w:t xml:space="preserve"> c = 200, d = 40, e = 20, f = 15, g = 110</w:t>
+                            </w:r>
+                            <w:r>
+                              <w:rPr>
+                                <w:rtl/>
+                              </w:rPr>
+                              <w:t xml:space="preserve">; </w:t>
+                            </w:r>
+                          </w:p>
+                          <w:p>
+                            <w:pPr>
+                              <w:pStyle w:val="Code"/>
+                            </w:pPr>
+                          </w:p>
+                          <w:p>
+                            <w:pPr>
+                              <w:pStyle w:val="Code"/>
+                            </w:pPr>
+                            <w:r>
+                              <w:t>(a) ((a * b) / c) + ((e / f) + 100)</w:t>
+                            </w:r>
+                          </w:p>
+                          <w:p>
+                            <w:pPr>
+                              <w:pStyle w:val="Code"/>
+                            </w:pPr>
+                            <w:r>
+                              <w:t>(b) ((c % f) - (b / a) - g)</w:t>
+                            </w:r>
+                          </w:p>
+                          <w:p>
+                            <w:pPr>
+                              <w:pStyle w:val="Code"/>
+                            </w:pPr>
+                            <w:r>
+                              <w:t>(c) (a + b + c / d / e / f + g)</w:t>
+                            </w:r>
+                          </w:p>
+                          <w:p>
+                            <w:pPr>
+                              <w:pStyle w:val="Code"/>
+                            </w:pPr>
+                            <w:r>
+                              <w:t>(d) (a + g) / (b * f) + (a - (f / g))</w:t>
+                            </w:r>
+                          </w:p>
+                          <w:p>
+                            <w:pPr>
+                              <w:pStyle w:val="Code"/>
+                            </w:pPr>
+                            <w:r>
+                              <w:t>(e) ((((g - c) % f) * d) + ((a + b) – a)) * c</w:t>
+                            </w:r>
+                          </w:p>
+                        </w:txbxContent>
+                      </wps:txbx>
+                      <wps:bodyPr rot="0" vert="horz" wrap="square" lIns="91440" tIns="45720" rIns="91440" bIns="45720" anchor="ctr" anchorCtr="0" upright="1">
+                        <a:noAutofit/>
+                      </wps:bodyPr>
+                    </wps:wsp>
+                  </a:graphicData>
+                </a:graphic>
+              </wp:inline>
+            </w:drawing>
+          </mc:Choice>
+          <mc:Fallback>
+            <w:pict>
+              <v:roundrect w14:anchorId="543A173B" id="Rectangle: Rounded Corners 12" o:spid="_x0000_s1038" style="width:468pt;height:185.1pt;visibility:visible;mso-wrap-style:square;mso-left-percent:-10001;mso-top-percent:-10001;mso-position-horizontal:absolute;mso-position-horizontal-relative:char;mso-position-vertical:absolute;mso-position-vertical-relative:line;mso-left-percent:-10001;mso-top-percent:-10001;v-text-anchor:middle" arcsize="9867f" o:gfxdata="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" fillcolor="white [3201]" strokecolor="#ed7d31 [3205]" strokeweight="1pt">
+                <v:stroke joinstyle="miter"/>
+                <v:textbox>
+                  <w:txbxContent>
+                    <w:p>
+                      <w:pPr>
+                        <w:pStyle w:val="Code"/>
+                      </w:pPr>
+                      <w:r>
+                        <w:t>float</w:t>
+                      </w:r>
+                      <w:r>
+                        <w:t xml:space="preserve"> a = 10.2, b = 20.1</w:t>
+                      </w:r>
+                      <w:r>
+                        <w:rPr>
+                          <w:rtl/>
+                        </w:rPr>
+                        <w:t>;</w:t>
+                      </w:r>
+                    </w:p>
+                    <w:p>
+                      <w:pPr>
+                        <w:pStyle w:val="Code"/>
+                      </w:pPr>
+                      <w:r>
+                        <w:t>short</w:t>
+                      </w:r>
+                      <w:r>
+                        <w:t xml:space="preserve"> c = 200, d = 40, e = 20, f = 15, g = 110</w:t>
+                      </w:r>
+                      <w:r>
+                        <w:rPr>
+                          <w:rtl/>
+                        </w:rPr>
+                        <w:t xml:space="preserve">; </w:t>
+                      </w:r>
+                    </w:p>
+                    <w:p>
+                      <w:pPr>
+                        <w:pStyle w:val="Code"/>
+                      </w:pPr>
+                    </w:p>
+                    <w:p>
+                      <w:pPr>
+                        <w:pStyle w:val="Code"/>
+                      </w:pPr>
+                      <w:r>
+                        <w:t>(a) ((a * b) / c) + ((e / f) + 100)</w:t>
+                      </w:r>
+                    </w:p>
+                    <w:p>
+                      <w:pPr>
+                        <w:pStyle w:val="Code"/>
+                      </w:pPr>
+                      <w:r>
+                        <w:t>(b) ((c % f) - (b / a) - g)</w:t>
+                      </w:r>
+                    </w:p>
+                    <w:p>
+                      <w:pPr>
+                        <w:pStyle w:val="Code"/>
+                      </w:pPr>
+                      <w:r>
+                        <w:t>(c) (a + b + c / d / e / f + g)</w:t>
+                      </w:r>
+                    </w:p>
+                    <w:p>
+                      <w:pPr>
+                        <w:pStyle w:val="Code"/>
+                      </w:pPr>
+                      <w:r>
+                        <w:t>(d) (a + g) / (b * f) + (a - (f / g))</w:t>
+                      </w:r>
+                    </w:p>
+                    <w:p>
+                      <w:pPr>
+                        <w:pStyle w:val="Code"/>
+                      </w:pPr>
+                      <w:r>
+                        <w:t>(e) ((((g - c) % f) * d) + ((a + b) – a)) * c</w:t>
+                      </w:r>
+                    </w:p>
+                  </w:txbxContent>
+                </v:textbox>
+                <w10:anchorlock/>
+              </v:roundrect>
+            </w:pict>
+          </mc:Fallback>
+        </mc:AlternateContent>
+      </w:r>
+    </w:p>
+    <w:p>
+      <w:pPr>
+        <w:pStyle w:val="ProblemTitle"/>
+        <w:rPr>
+          <w:rtl/>
+        </w:rPr>
+      </w:pPr>
+      <w:r>
+        <w:rPr>
+          <w:rFonts w:hint="cs"/>
+          <w:rtl/>
+        </w:rPr>
+        <w:t>سوال ۲</w:t>
+      </w:r>
+    </w:p>
+    <w:p>
+      <w:pPr>
+        <w:rPr>
+          <w:rtl/>
+        </w:rPr>
+      </w:pPr>
+      <w:r>
+        <w:rPr>
+          <w:rtl/>
+        </w:rPr>
+        <w:t xml:space="preserve">خروجي هر قطعه كد و مواردي كه </w:t>
+      </w:r>
+      <w:r>
+        <w:t>cast</w:t>
+      </w:r>
+      <w:r>
+        <w:rPr>
+          <w:rtl/>
+        </w:rPr>
+        <w:t xml:space="preserve"> رخ مي‌دهد را مشخص كنيد.</w:t>
+      </w:r>
+    </w:p>
+    <w:p>
+      <w:pPr>
+        <w:rPr>
+          <w:rFonts w:hint="cs"/>
+          <w:rtl/>
+        </w:rPr>
+      </w:pPr>
+      <w:r>
+        <w:rPr>
+          <w:rFonts w:ascii="Courier New" w:hAnsi="Courier New" w:cs="Courier New"/>
+          <w:caps/>
+          <w:noProof/>
+          <w:color w:val="404040"/>
+          <w:lang w:bidi="fa-IR"/>
+        </w:rPr>
+        <mc:AlternateContent>
+          <mc:Choice Requires="wps">
+            <w:drawing>
+              <wp:inline distT="0" distB="0" distL="0" distR="0" wp14:anchorId="4E30C9C5" wp14:editId="73B7B758">
+                <wp:extent cx="5943600" cy="1133475"/>
+                <wp:effectExtent l="0" t="0" r="19050" b="28575"/>
+                <wp:docPr id="16" name="Rectangle: Rounded Corners 12"/>
+                <wp:cNvGraphicFramePr>
+                  <a:graphicFrameLocks xmlns:a="http://schemas.openxmlformats.org/drawingml/2006/main"/>
+                </wp:cNvGraphicFramePr>
+                <a:graphic xmlns:a="http://schemas.openxmlformats.org/drawingml/2006/main">
+                  <a:graphicData uri="http://schemas.microsoft.com/office/word/2010/wordprocessingShape">
+                    <wps:wsp>
+                      <wps:cNvSpPr>
+                        <a:spLocks noChangeArrowheads="1"/>
+                      </wps:cNvSpPr>
+                      <wps:spPr bwMode="auto">
+                        <a:xfrm>
+                          <a:off x="0" y="0"/>
+                          <a:ext cx="5943600" cy="1133475"/>
+                        </a:xfrm>
+                        <a:prstGeom prst="roundRect">
+                          <a:avLst>
+                            <a:gd name="adj" fmla="val 15056"/>
+                          </a:avLst>
+                        </a:prstGeom>
+                        <a:ln>
+                          <a:headEnd/>
+                          <a:tailEnd/>
+                        </a:ln>
+                      </wps:spPr>
+                      <wps:style>
+                        <a:lnRef idx="2">
+                          <a:schemeClr val="accent2"/>
+                        </a:lnRef>
+                        <a:fillRef idx="1">
+                          <a:schemeClr val="lt1"/>
+                        </a:fillRef>
+                        <a:effectRef idx="0">
+                          <a:schemeClr val="accent2"/>
+                        </a:effectRef>
+                        <a:fontRef idx="minor">
+                          <a:schemeClr val="dk1"/>
+                        </a:fontRef>
+                      </wps:style>
+                      <wps:txbx>
+                        <w:txbxContent>
+                          <w:p>
+                            <w:pPr>
+                              <w:pStyle w:val="Code"/>
+                            </w:pPr>
+                            <w:r>
+                              <w:t>int i, j; double d; float f;</w:t>
+                            </w:r>
+                          </w:p>
+                          <w:p>
+                            <w:pPr>
+                              <w:pStyle w:val="Code"/>
+                            </w:pPr>
+                            <w:r>
+                              <w:t>i = d = j = f = 10;</w:t>
+                            </w:r>
+                          </w:p>
+                          <w:p>
+                            <w:pPr>
+                              <w:pStyle w:val="Code"/>
+                            </w:pPr>
+                            <w:r>
+                              <w:t>i = d * j + 1.0;</w:t>
+                            </w:r>
+                          </w:p>
+                          <w:p>
+                            <w:pPr>
+                              <w:pStyle w:val="Code"/>
+                            </w:pPr>
+                            <w:r>
+                              <w:t>j = (int) i % (int)((double)f * j);</w:t>
+                            </w:r>
+                          </w:p>
+                          <w:p>
+                            <w:pPr>
+                              <w:pStyle w:val="Code"/>
+                            </w:pPr>
+                            <w:r>
+                              <w:t>printf("%d, %d\n", i, j);</w:t>
+                            </w:r>
+                          </w:p>
+                        </w:txbxContent>
+                      </wps:txbx>
+                      <wps:bodyPr rot="0" vert="horz" wrap="square" lIns="91440" tIns="45720" rIns="91440" bIns="45720" anchor="ctr" anchorCtr="0" upright="1">
+                        <a:noAutofit/>
+                      </wps:bodyPr>
+                    </wps:wsp>
+                  </a:graphicData>
+                </a:graphic>
+              </wp:inline>
+            </w:drawing>
+          </mc:Choice>
+          <mc:Fallback>
+            <w:pict>
+              <v:roundrect w14:anchorId="4E30C9C5" id="_x0000_s1039" style="width:468pt;height:89.25pt;visibility:visible;mso-wrap-style:square;mso-left-percent:-10001;mso-top-percent:-10001;mso-position-horizontal:absolute;mso-position-horizontal-relative:char;mso-position-vertical:absolute;mso-position-vertical-relative:line;mso-left-percent:-10001;mso-top-percent:-10001;v-text-anchor:middle" arcsize="9867f" o:gfxdata="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" fillcolor="white [3201]" strokecolor="#ed7d31 [3205]" strokeweight="1pt">
+                <v:stroke joinstyle="miter"/>
+                <v:textbox>
+                  <w:txbxContent>
+                    <w:p>
+                      <w:pPr>
+                        <w:pStyle w:val="Code"/>
+                      </w:pPr>
+                      <w:r>
+                        <w:t>int i, j; double d; float f;</w:t>
+                      </w:r>
+                    </w:p>
+                    <w:p>
+                      <w:pPr>
+                        <w:pStyle w:val="Code"/>
+                      </w:pPr>
+                      <w:r>
+                        <w:t>i = d = j = f = 10;</w:t>
+                      </w:r>
+                    </w:p>
+                    <w:p>
+                      <w:pPr>
+                        <w:pStyle w:val="Code"/>
+                      </w:pPr>
+                      <w:r>
+                        <w:t>i = d * j + 1.0;</w:t>
+                      </w:r>
+                    </w:p>
+                    <w:p>
+                      <w:pPr>
+                        <w:pStyle w:val="Code"/>
+                      </w:pPr>
+                      <w:r>
+                        <w:t>j = (int) i % (int)((double)f * j);</w:t>
+                      </w:r>
+                    </w:p>
+                    <w:p>
+                      <w:pPr>
+                        <w:pStyle w:val="Code"/>
+                      </w:pPr>
+                      <w:r>
+                        <w:t>printf("%d, %d\n", i, j);</w:t>
+                      </w:r>
+                    </w:p>
+                  </w:txbxContent>
+                </v:textbox>
+                <w10:anchorlock/>
+              </v:roundrect>
+            </w:pict>
+          </mc:Fallback>
+        </mc:AlternateContent>
+      </w:r>
+    </w:p>
+    <w:p>
+      <w:pPr>
+        <w:rPr>
+          <w:rFonts w:ascii="Courier New" w:hAnsi="Courier New" w:cs="Courier New"/>
+          <w:noProof/>
+          <w:color w:val="4472C4" w:themeColor="accent1"/>
+          <w:lang w:bidi="fa-IR"/>
+        </w:rPr>
+      </w:pPr>
+      <w:r>
+        <w:rPr>
+          <w:rFonts w:ascii="Courier New" w:hAnsi="Courier New" w:cs="Courier New"/>
+          <w:caps/>
+          <w:noProof/>
+          <w:color w:val="404040"/>
+          <w:lang w:bidi="fa-IR"/>
+        </w:rPr>
+        <mc:AlternateContent>
+          <mc:Choice Requires="wps">
+            <w:drawing>
+              <wp:inline distT="0" distB="0" distL="0" distR="0" wp14:anchorId="0A187E34" wp14:editId="0E22BD78">
+                <wp:extent cx="5943600" cy="1914525"/>
+                <wp:effectExtent l="0" t="0" r="19050" b="28575"/>
+                <wp:docPr id="17" name="Rectangle: Rounded Corners 12"/>
+                <wp:cNvGraphicFramePr>
+                  <a:graphicFrameLocks xmlns:a="http://schemas.openxmlformats.org/drawingml/2006/main"/>
+                </wp:cNvGraphicFramePr>
+                <a:graphic xmlns:a="http://schemas.openxmlformats.org/drawingml/2006/main">
+                  <a:graphicData uri="http://schemas.microsoft.com/office/word/2010/wordprocessingShape">
+                    <wps:wsp>
+                      <wps:cNvSpPr>
+                        <a:spLocks noChangeArrowheads="1"/>
+                      </wps:cNvSpPr>
+                      <wps:spPr bwMode="auto">
+                        <a:xfrm>
+                          <a:off x="0" y="0"/>
+                          <a:ext cx="5943600" cy="1914525"/>
+                        </a:xfrm>
+                        <a:prstGeom prst="roundRect">
+                          <a:avLst>
+                            <a:gd name="adj" fmla="val 15056"/>
+                          </a:avLst>
+                        </a:prstGeom>
+                        <a:ln>
+                          <a:headEnd/>
+                          <a:tailEnd/>
+                        </a:ln>
+                      </wps:spPr>
+                      <wps:style>
+                        <a:lnRef idx="2">
+                          <a:schemeClr val="accent2"/>
+                        </a:lnRef>
+                        <a:fillRef idx="1">
+                          <a:schemeClr val="lt1"/>
+                        </a:fillRef>
+                        <a:effectRef idx="0">
+                          <a:schemeClr val="accent2"/>
+                        </a:effectRef>
+                        <a:fontRef idx="minor">
+                          <a:schemeClr val="dk1"/>
+                        </a:fontRef>
+                      </wps:style>
+                      <wps:txbx>
+                        <w:txbxContent>
+                          <w:p>
+                            <w:pPr>
+                              <w:pStyle w:val="Code"/>
+                            </w:pPr>
+                            <w:r>
+                              <w:t>int i, j;</w:t>
+                            </w:r>
+                          </w:p>
+                          <w:p>
+                            <w:pPr>
+                              <w:pStyle w:val="Code"/>
+                            </w:pPr>
+                            <w:r>
+                              <w:t>double c, d;</w:t>
+                            </w:r>
+                          </w:p>
+                          <w:p>
+                            <w:pPr>
+                              <w:pStyle w:val="Code"/>
+                            </w:pPr>
+                            <w:r>
+                              <w:t>d = 11.0;</w:t>
+                            </w:r>
+                          </w:p>
+                          <w:p>
+                            <w:pPr>
+                              <w:pStyle w:val="Code"/>
+                            </w:pPr>
+                            <w:r>
+                              <w:t>c += d / 22;</w:t>
+                            </w:r>
+                          </w:p>
+                          <w:p>
+                            <w:pPr>
+                              <w:pStyle w:val="Code"/>
+                            </w:pPr>
+                            <w:r>
+                              <w:t>j = i = 10;</w:t>
+                            </w:r>
+                          </w:p>
+                          <w:p>
+                            <w:pPr>
+                              <w:pStyle w:val="Code"/>
+                            </w:pPr>
+                            <w:r>
+                              <w:t>j += (i++) + (--d);</w:t>
+                            </w:r>
+                          </w:p>
+                          <w:p>
+                            <w:pPr>
+                              <w:pStyle w:val="Code"/>
+                            </w:pPr>
+                            <w:r>
+                              <w:t>c /= i+++d;</w:t>
+                            </w:r>
+                          </w:p>
+                          <w:p>
+                            <w:pPr>
+                              <w:pStyle w:val="Code"/>
+                            </w:pPr>
+                            <w:r>
+                              <w:t>printf("%f, %f, %d, %d\n", c, d, i, j);</w:t>
+                            </w:r>
+                          </w:p>
+                        </w:txbxContent>
+                      </wps:txbx>
+                      <wps:bodyPr rot="0" vert="horz" wrap="square" lIns="91440" tIns="45720" rIns="91440" bIns="45720" anchor="ctr" anchorCtr="0" upright="1">
+                        <a:noAutofit/>
+                      </wps:bodyPr>
+                    </wps:wsp>
+                  </a:graphicData>
+                </a:graphic>
+              </wp:inline>
+            </w:drawing>
+          </mc:Choice>
+          <mc:Fallback>
+            <w:pict>
+              <v:roundrect w14:anchorId="0A187E34" id="_x0000_s1040" style="width:468pt;height:150.75pt;visibility:visible;mso-wrap-style:square;mso-left-percent:-10001;mso-top-percent:-10001;mso-position-horizontal:absolute;mso-position-horizontal-relative:char;mso-position-vertical:absolute;mso-position-vertical-relative:line;mso-left-percent:-10001;mso-top-percent:-10001;v-text-anchor:middle" arcsize="9867f" o:gfxdata="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" fillcolor="white [3201]" strokecolor="#ed7d31 [3205]" strokeweight="1pt">
+                <v:stroke joinstyle="miter"/>
+                <v:textbox>
+                  <w:txbxContent>
+                    <w:p>
+                      <w:pPr>
+                        <w:pStyle w:val="Code"/>
+                      </w:pPr>
+                      <w:r>
+                        <w:t>int i, j;</w:t>
+                      </w:r>
+                    </w:p>
+                    <w:p>
+                      <w:pPr>
+                        <w:pStyle w:val="Code"/>
+                      </w:pPr>
+                      <w:r>
+                        <w:t>double c, d;</w:t>
+                      </w:r>
+                    </w:p>
+                    <w:p>
+                      <w:pPr>
+                        <w:pStyle w:val="Code"/>
+                      </w:pPr>
+                      <w:r>
+                        <w:t>d = 11.0;</w:t>
+                      </w:r>
+                    </w:p>
+                    <w:p>
+                      <w:pPr>
+                        <w:pStyle w:val="Code"/>
+                      </w:pPr>
+                      <w:r>
+                        <w:t>c += d / 22;</w:t>
+                      </w:r>
+                    </w:p>
+                    <w:p>
+                      <w:pPr>
+                        <w:pStyle w:val="Code"/>
+                      </w:pPr>
+                      <w:r>
+                        <w:t>j = i = 10;</w:t>
+                      </w:r>
+                    </w:p>
+                    <w:p>
+                      <w:pPr>
+                        <w:pStyle w:val="Code"/>
+                      </w:pPr>
+                      <w:r>
+                        <w:t>j += (i++) + (--d);</w:t>
+                      </w:r>
+                    </w:p>
+                    <w:p>
+                      <w:pPr>
+                        <w:pStyle w:val="Code"/>
+                      </w:pPr>
+                      <w:r>
+                        <w:t>c /= i+++d;</w:t>
+                      </w:r>
+                    </w:p>
+                    <w:p>
+                      <w:pPr>
+                        <w:pStyle w:val="Code"/>
+                      </w:pPr>
+                      <w:r>
+                        <w:t>printf("%f, %f, %d, %d\n", c, d, i, j);</w:t>
+                      </w:r>
+                    </w:p>
+                  </w:txbxContent>
+                </v:textbox>
+                <w10:anchorlock/>
+              </v:roundrect>
+            </w:pict>
+          </mc:Fallback>
+        </mc:AlternateContent>
+      </w:r>
+    </w:p>
     <w:p/>
+    <w:p/>
+    <w:p/>
+    <w:p>
+      <w:pPr>
+        <w:pStyle w:val="ProblemTitle"/>
+        <w:rPr>
+          <w:rtl/>
+        </w:rPr>
+      </w:pPr>
+      <w:r>
+        <w:rPr>
+          <w:rFonts w:hint="cs"/>
+          <w:rtl/>
+        </w:rPr>
+        <w:lastRenderedPageBreak/>
+        <w:t>سوال ۳</w:t>
+      </w:r>
+    </w:p>
+    <w:p>
+      <w:pPr>
+        <w:rPr>
+          <w:rtl/>
+        </w:rPr>
+      </w:pPr>
+      <w:r>
+        <w:rPr>
+          <w:rtl/>
+        </w:rPr>
+        <w:t>برنامه‌ا</w:t>
+      </w:r>
+      <w:r>
+        <w:rPr>
+          <w:rFonts w:hint="cs"/>
+          <w:rtl/>
+        </w:rPr>
+        <w:t>ی</w:t>
+      </w:r>
+      <w:r>
+        <w:rPr>
+          <w:rtl/>
+        </w:rPr>
+        <w:t xml:space="preserve"> بنو</w:t>
+      </w:r>
+      <w:r>
+        <w:rPr>
+          <w:rFonts w:hint="cs"/>
+          <w:rtl/>
+        </w:rPr>
+        <w:t>ی</w:t>
+      </w:r>
+      <w:r>
+        <w:rPr>
+          <w:rFonts w:hint="eastAsia"/>
+          <w:rtl/>
+        </w:rPr>
+        <w:t>س</w:t>
+      </w:r>
+      <w:r>
+        <w:rPr>
+          <w:rFonts w:hint="cs"/>
+          <w:rtl/>
+        </w:rPr>
+        <w:t>ی</w:t>
+      </w:r>
+      <w:r>
+        <w:rPr>
+          <w:rFonts w:hint="eastAsia"/>
+          <w:rtl/>
+        </w:rPr>
+        <w:t>د</w:t>
+      </w:r>
+      <w:r>
+        <w:rPr>
+          <w:rtl/>
+        </w:rPr>
+        <w:t xml:space="preserve"> که مقدار پارامترها</w:t>
+      </w:r>
+      <w:r>
+        <w:rPr>
+          <w:rFonts w:hint="cs"/>
+          <w:rtl/>
+        </w:rPr>
+        <w:t>ی</w:t>
+      </w:r>
+      <w:r>
+        <w:rPr>
+          <w:rtl/>
+        </w:rPr>
+        <w:t xml:space="preserve"> موجود در روابط ز</w:t>
+      </w:r>
+      <w:r>
+        <w:rPr>
+          <w:rFonts w:hint="cs"/>
+          <w:rtl/>
+        </w:rPr>
+        <w:t>ی</w:t>
+      </w:r>
+      <w:r>
+        <w:rPr>
+          <w:rFonts w:hint="eastAsia"/>
+          <w:rtl/>
+        </w:rPr>
+        <w:t>ر</w:t>
+      </w:r>
+      <w:r>
+        <w:rPr>
+          <w:rtl/>
+        </w:rPr>
+        <w:t xml:space="preserve"> را از کاربر بگ</w:t>
+      </w:r>
+      <w:r>
+        <w:rPr>
+          <w:rFonts w:hint="cs"/>
+          <w:rtl/>
+        </w:rPr>
+        <w:t>ی</w:t>
+      </w:r>
+      <w:r>
+        <w:rPr>
+          <w:rFonts w:hint="eastAsia"/>
+          <w:rtl/>
+        </w:rPr>
+        <w:t>رد</w:t>
+      </w:r>
+      <w:r>
+        <w:rPr>
+          <w:rtl/>
+        </w:rPr>
+        <w:t xml:space="preserve"> (</w:t>
+      </w:r>
+      <w:r>
+        <w:t>a, b, c</w:t>
+      </w:r>
+      <w:r>
+        <w:rPr>
+          <w:rtl/>
+        </w:rPr>
+        <w:t xml:space="preserve">, </w:t>
+      </w:r>
+      <w:r>
+        <w:rPr>
+          <w:rFonts w:cs="Times New Roman" w:hint="cs"/>
+          <w:rtl/>
+        </w:rPr>
+        <w:t>…</w:t>
+      </w:r>
+      <w:r>
+        <w:rPr>
+          <w:rtl/>
+        </w:rPr>
+        <w:t xml:space="preserve">) </w:t>
+      </w:r>
+      <w:r>
+        <w:rPr>
+          <w:rFonts w:hint="cs"/>
+          <w:rtl/>
+        </w:rPr>
+        <w:t>و</w:t>
+      </w:r>
+      <w:r>
+        <w:rPr>
+          <w:rtl/>
+        </w:rPr>
+        <w:t xml:space="preserve"> </w:t>
+      </w:r>
+      <w:r>
+        <w:rPr>
+          <w:rFonts w:hint="cs"/>
+          <w:rtl/>
+        </w:rPr>
+        <w:t>مقدار</w:t>
+      </w:r>
+      <w:r>
+        <w:rPr>
+          <w:rtl/>
+        </w:rPr>
+        <w:t xml:space="preserve"> </w:t>
+      </w:r>
+      <w:r>
+        <w:rPr>
+          <w:rFonts w:hint="cs"/>
+          <w:rtl/>
+        </w:rPr>
+        <w:t>عبارت</w:t>
+      </w:r>
+      <w:r>
+        <w:rPr>
+          <w:rtl/>
+        </w:rPr>
+        <w:t xml:space="preserve"> </w:t>
+      </w:r>
+      <w:r>
+        <w:rPr>
+          <w:rFonts w:hint="cs"/>
+          <w:rtl/>
+        </w:rPr>
+        <w:t>را</w:t>
+      </w:r>
+      <w:r>
+        <w:rPr>
+          <w:rtl/>
+        </w:rPr>
+        <w:t xml:space="preserve"> </w:t>
+      </w:r>
+      <w:r>
+        <w:rPr>
+          <w:rFonts w:hint="cs"/>
+          <w:rtl/>
+        </w:rPr>
+        <w:t>محاسبه</w:t>
+      </w:r>
+      <w:r>
+        <w:rPr>
+          <w:rtl/>
+        </w:rPr>
+        <w:t xml:space="preserve"> </w:t>
+      </w:r>
+      <w:r>
+        <w:rPr>
+          <w:rFonts w:hint="cs"/>
+          <w:rtl/>
+        </w:rPr>
+        <w:t>و</w:t>
+      </w:r>
+      <w:r>
+        <w:rPr>
+          <w:rtl/>
+        </w:rPr>
+        <w:t xml:space="preserve"> </w:t>
+      </w:r>
+      <w:r>
+        <w:rPr>
+          <w:rFonts w:hint="cs"/>
+          <w:rtl/>
+        </w:rPr>
+        <w:t>چاپ</w:t>
+      </w:r>
+      <w:r>
+        <w:rPr>
+          <w:rtl/>
+        </w:rPr>
+        <w:t xml:space="preserve"> </w:t>
+      </w:r>
+      <w:r>
+        <w:rPr>
+          <w:rFonts w:hint="cs"/>
+          <w:rtl/>
+        </w:rPr>
+        <w:t>کن</w:t>
+      </w:r>
+      <w:r>
+        <w:rPr>
+          <w:rtl/>
+        </w:rPr>
+        <w:t>د</w:t>
+      </w:r>
+      <w:r>
+        <w:rPr>
+          <w:rFonts w:hint="cs"/>
+          <w:rtl/>
+        </w:rPr>
+        <w:t>.</w:t>
+      </w:r>
+    </w:p>
+    <w:p>
+      <w:pPr>
+        <w:bidi w:val="0"/>
+        <w:rPr>
+          <w:sz w:val="20"/>
+        </w:rPr>
+      </w:pPr>
+      <w:r>
+        <w:t>(a)</w:t>
+      </w:r>
+      <w:r>
+        <w:rPr>
+          <w:sz w:val="24"/>
+          <w:szCs w:val="24"/>
+          <w:rtl/>
+          <w:cs/>
+        </w:rPr>
+        <w:t xml:space="preserve"> </w:t>
+      </w:r>
+      <m:oMath>
+        <m:f>
+          <m:fPr>
+            <m:ctrlPr>
+              <w:rPr>
+                <w:rFonts w:ascii="Cambria Math" w:hAnsi="Cambria Math"/>
+                <w:sz w:val="24"/>
+                <w:szCs w:val="24"/>
+              </w:rPr>
+            </m:ctrlPr>
+          </m:fPr>
+          <m:num>
+            <m:r>
+              <w:rPr>
+                <w:rFonts w:ascii="Cambria Math" w:hAnsi="Cambria Math"/>
+                <w:sz w:val="24"/>
+                <w:szCs w:val="24"/>
+              </w:rPr>
+              <m:t>a</m:t>
+            </m:r>
+          </m:num>
+          <m:den>
+            <m:r>
+              <w:rPr>
+                <w:rFonts w:ascii="Cambria Math" w:hAnsi="Cambria Math"/>
+                <w:sz w:val="24"/>
+                <w:szCs w:val="24"/>
+              </w:rPr>
+              <m:t>a</m:t>
+            </m:r>
+            <m:r>
+              <m:rPr>
+                <m:sty m:val="p"/>
+              </m:rPr>
+              <w:rPr>
+                <w:rFonts w:ascii="Cambria Math" w:hAnsi="Cambria Math"/>
+                <w:sz w:val="24"/>
+                <w:szCs w:val="24"/>
+              </w:rPr>
+              <m:t>+</m:t>
+            </m:r>
+            <m:r>
+              <w:rPr>
+                <w:rFonts w:ascii="Cambria Math" w:hAnsi="Cambria Math"/>
+                <w:sz w:val="24"/>
+                <w:szCs w:val="24"/>
+              </w:rPr>
+              <m:t>b</m:t>
+            </m:r>
+          </m:den>
+        </m:f>
+        <m:r>
+          <m:rPr>
+            <m:sty m:val="b"/>
+          </m:rPr>
+          <w:rPr>
+            <w:rFonts w:ascii="Cambria Math" w:hAnsi="Cambria Math"/>
+            <w:sz w:val="24"/>
+            <w:szCs w:val="24"/>
+          </w:rPr>
+          <m:t>+</m:t>
+        </m:r>
+        <m:f>
+          <m:fPr>
+            <m:ctrlPr>
+              <w:rPr>
+                <w:rFonts w:ascii="Cambria Math" w:hAnsi="Cambria Math"/>
+                <w:sz w:val="24"/>
+                <w:szCs w:val="24"/>
+              </w:rPr>
+            </m:ctrlPr>
+          </m:fPr>
+          <m:num>
+            <m:r>
+              <w:rPr>
+                <w:rFonts w:ascii="Cambria Math" w:hAnsi="Cambria Math"/>
+                <w:sz w:val="24"/>
+                <w:szCs w:val="24"/>
+              </w:rPr>
+              <m:t>b</m:t>
+            </m:r>
+          </m:num>
+          <m:den>
+            <m:r>
+              <w:rPr>
+                <w:rFonts w:ascii="Cambria Math" w:hAnsi="Cambria Math"/>
+                <w:sz w:val="24"/>
+                <w:szCs w:val="24"/>
+              </w:rPr>
+              <m:t>b</m:t>
+            </m:r>
+            <m:r>
+              <m:rPr>
+                <m:sty m:val="p"/>
+              </m:rPr>
+              <w:rPr>
+                <w:rFonts w:ascii="Cambria Math" w:hAnsi="Cambria Math"/>
+                <w:sz w:val="24"/>
+                <w:szCs w:val="24"/>
+              </w:rPr>
+              <m:t>+</m:t>
+            </m:r>
+            <m:r>
+              <w:rPr>
+                <w:rFonts w:ascii="Cambria Math" w:hAnsi="Cambria Math"/>
+                <w:sz w:val="24"/>
+                <w:szCs w:val="24"/>
+              </w:rPr>
+              <m:t>c</m:t>
+            </m:r>
+          </m:den>
+        </m:f>
+        <m:r>
+          <m:rPr>
+            <m:sty m:val="b"/>
+          </m:rPr>
+          <w:rPr>
+            <w:rFonts w:ascii="Cambria Math" w:hAnsi="Cambria Math"/>
+            <w:sz w:val="24"/>
+            <w:szCs w:val="24"/>
+          </w:rPr>
+          <m:t>+</m:t>
+        </m:r>
+        <m:f>
+          <m:fPr>
+            <m:ctrlPr>
+              <w:rPr>
+                <w:rFonts w:ascii="Cambria Math" w:hAnsi="Cambria Math"/>
+                <w:sz w:val="24"/>
+                <w:szCs w:val="24"/>
+              </w:rPr>
+            </m:ctrlPr>
+          </m:fPr>
+          <m:num>
+            <m:r>
+              <w:rPr>
+                <w:rFonts w:ascii="Cambria Math" w:hAnsi="Cambria Math"/>
+                <w:sz w:val="24"/>
+                <w:szCs w:val="24"/>
+              </w:rPr>
+              <m:t>c</m:t>
+            </m:r>
+          </m:num>
+          <m:den>
+            <m:r>
+              <w:rPr>
+                <w:rFonts w:ascii="Cambria Math" w:hAnsi="Cambria Math"/>
+                <w:sz w:val="24"/>
+                <w:szCs w:val="24"/>
+              </w:rPr>
+              <m:t>c</m:t>
+            </m:r>
+            <m:r>
+              <m:rPr>
+                <m:sty m:val="p"/>
+              </m:rPr>
+              <w:rPr>
+                <w:rFonts w:ascii="Cambria Math" w:hAnsi="Cambria Math"/>
+                <w:sz w:val="24"/>
+                <w:szCs w:val="24"/>
+              </w:rPr>
+              <m:t>+</m:t>
+            </m:r>
+            <m:r>
+              <w:rPr>
+                <w:rFonts w:ascii="Cambria Math" w:hAnsi="Cambria Math"/>
+                <w:sz w:val="24"/>
+                <w:szCs w:val="24"/>
+              </w:rPr>
+              <m:t>d</m:t>
+            </m:r>
+          </m:den>
+        </m:f>
+      </m:oMath>
+      <w:r>
+        <w:rPr>
+          <w:rFonts w:ascii="Courier New" w:hAnsi="Courier New"/>
+          <w:b/>
+          <w:bCs/>
+          <w:sz w:val="24"/>
+          <w:szCs w:val="24"/>
+          <w:rtl/>
+          <w:cs/>
+        </w:rPr>
+        <w:t xml:space="preserve"> </w:t>
+      </w:r>
+      <w:r>
+        <w:rPr>
+          <w:rFonts w:ascii="Courier New" w:hAnsi="Courier New"/>
+          <w:b/>
+          <w:bCs/>
+        </w:rPr>
+        <w:tab/>
+      </w:r>
+      <w:r>
+        <w:rPr>
+          <w:rFonts w:ascii="Courier New" w:hAnsi="Courier New"/>
+          <w:b/>
+          <w:bCs/>
+        </w:rPr>
+        <w:tab/>
+      </w:r>
+      <w:r>
+        <w:rPr>
+          <w:rFonts w:ascii="Courier New" w:hAnsi="Courier New"/>
+          <w:b/>
+          <w:bCs/>
+        </w:rPr>
+        <w:tab/>
+      </w:r>
+      <w:r>
+        <w:rPr>
+          <w:rFonts w:ascii="Courier New" w:hAnsi="Courier New" w:hint="cs"/>
+          <w:b/>
+          <w:bCs/>
+          <w:rtl/>
+          <w:cs/>
+        </w:rPr>
+        <w:tab/>
+      </w:r>
+      <w:r>
+        <w:t>(b</w:t>
+      </w:r>
+      <w:r>
+        <w:t>)</w:t>
+      </w:r>
+      <w:r>
+        <w:t xml:space="preserve"> </w:t>
+      </w:r>
+      <m:oMath>
+        <m:sSup>
+          <m:sSupPr>
+            <m:ctrlPr>
+              <w:rPr>
+                <w:rFonts w:ascii="Cambria Math" w:hAnsi="Cambria Math"/>
+                <w:b/>
+                <w:bCs/>
+                <w:sz w:val="24"/>
+                <w:szCs w:val="24"/>
+              </w:rPr>
+            </m:ctrlPr>
+          </m:sSupPr>
+          <m:e>
+            <m:r>
+              <m:rPr>
+                <m:sty m:val="bi"/>
+              </m:rPr>
+              <w:rPr>
+                <w:rFonts w:ascii="Cambria Math" w:hAnsi="Cambria Math"/>
+                <w:sz w:val="24"/>
+                <w:szCs w:val="24"/>
+              </w:rPr>
+              <m:t>e</m:t>
+            </m:r>
+          </m:e>
+          <m:sup>
+            <m:func>
+              <m:funcPr>
+                <m:ctrlPr>
+                  <w:rPr>
+                    <w:rFonts w:ascii="Cambria Math" w:hAnsi="Cambria Math"/>
+                    <w:sz w:val="24"/>
+                    <w:szCs w:val="24"/>
+                  </w:rPr>
+                </m:ctrlPr>
+              </m:funcPr>
+              <m:fName>
+                <m:r>
+                  <m:rPr>
+                    <m:sty m:val="p"/>
+                  </m:rPr>
+                  <w:rPr>
+                    <w:rFonts w:ascii="Cambria Math" w:hAnsi="Cambria Math"/>
+                    <w:sz w:val="24"/>
+                    <w:szCs w:val="24"/>
+                  </w:rPr>
+                  <m:t>log</m:t>
+                </m:r>
+              </m:fName>
+              <m:e>
+                <m:d>
+                  <m:dPr>
+                    <m:begChr m:val="|"/>
+                    <m:endChr m:val="|"/>
+                    <m:ctrlPr>
+                      <w:rPr>
+                        <w:rFonts w:ascii="Cambria Math" w:hAnsi="Cambria Math"/>
+                        <w:sz w:val="24"/>
+                        <w:szCs w:val="24"/>
+                      </w:rPr>
+                    </m:ctrlPr>
+                  </m:dPr>
+                  <m:e>
+                    <m:r>
+                      <w:rPr>
+                        <w:rFonts w:ascii="Cambria Math" w:hAnsi="Cambria Math"/>
+                        <w:sz w:val="24"/>
+                        <w:szCs w:val="24"/>
+                      </w:rPr>
+                      <m:t>a</m:t>
+                    </m:r>
+                  </m:e>
+                </m:d>
+              </m:e>
+            </m:func>
+            <m:r>
+              <m:rPr>
+                <m:sty m:val="p"/>
+              </m:rPr>
+              <w:rPr>
+                <w:rFonts w:ascii="Cambria Math" w:hAnsi="Cambria Math"/>
+                <w:sz w:val="24"/>
+                <w:szCs w:val="24"/>
+              </w:rPr>
+              <m:t>+sin⁡(</m:t>
+            </m:r>
+            <m:r>
+              <w:rPr>
+                <w:rFonts w:ascii="Cambria Math" w:hAnsi="Cambria Math"/>
+                <w:sz w:val="24"/>
+                <w:szCs w:val="24"/>
+              </w:rPr>
+              <m:t>b</m:t>
+            </m:r>
+            <m:r>
+              <m:rPr>
+                <m:sty m:val="p"/>
+              </m:rPr>
+              <w:rPr>
+                <w:rFonts w:ascii="Cambria Math" w:hAnsi="Cambria Math"/>
+                <w:sz w:val="24"/>
+                <w:szCs w:val="24"/>
+              </w:rPr>
+              <m:t>)+</m:t>
+            </m:r>
+            <m:func>
+              <m:funcPr>
+                <m:ctrlPr>
+                  <w:rPr>
+                    <w:rFonts w:ascii="Cambria Math" w:hAnsi="Cambria Math"/>
+                    <w:sz w:val="24"/>
+                    <w:szCs w:val="24"/>
+                  </w:rPr>
+                </m:ctrlPr>
+              </m:funcPr>
+              <m:fName>
+                <m:r>
+                  <m:rPr>
+                    <m:sty m:val="p"/>
+                  </m:rPr>
+                  <w:rPr>
+                    <w:rFonts w:ascii="Cambria Math" w:hAnsi="Cambria Math"/>
+                    <w:sz w:val="24"/>
+                    <w:szCs w:val="24"/>
+                  </w:rPr>
+                  <m:t>tan</m:t>
+                </m:r>
+              </m:fName>
+              <m:e>
+                <m:r>
+                  <m:rPr>
+                    <m:sty m:val="p"/>
+                  </m:rPr>
+                  <w:rPr>
+                    <w:rFonts w:ascii="Cambria Math" w:hAnsi="Cambria Math"/>
+                    <w:sz w:val="24"/>
+                    <w:szCs w:val="24"/>
+                  </w:rPr>
+                  <m:t>(</m:t>
+                </m:r>
+                <m:r>
+                  <w:rPr>
+                    <w:rFonts w:ascii="Cambria Math" w:hAnsi="Cambria Math"/>
+                    <w:sz w:val="24"/>
+                    <w:szCs w:val="24"/>
+                  </w:rPr>
+                  <m:t>c</m:t>
+                </m:r>
+                <m:r>
+                  <m:rPr>
+                    <m:sty m:val="p"/>
+                  </m:rPr>
+                  <w:rPr>
+                    <w:rFonts w:ascii="Cambria Math" w:hAnsi="Cambria Math"/>
+                    <w:sz w:val="24"/>
+                    <w:szCs w:val="24"/>
+                  </w:rPr>
+                  <m:t>)</m:t>
+                </m:r>
+              </m:e>
+            </m:func>
+          </m:sup>
+        </m:sSup>
+      </m:oMath>
+    </w:p>
+    <w:p>
+      <w:pPr>
+        <w:bidi w:val="0"/>
+        <w:rPr>
+          <w:sz w:val="20"/>
+          <w:rtl/>
+          <w:cs/>
+        </w:rPr>
+      </w:pPr>
+      <w:r>
+        <w:t>(c)</w:t>
+      </w:r>
+      <w:r>
+        <w:rPr>
+          <w:sz w:val="20"/>
+          <w:rtl/>
+          <w:cs/>
+        </w:rPr>
+        <w:t xml:space="preserve"> </w:t>
+      </w:r>
+      <m:oMath>
+        <m:r>
+          <w:rPr>
+            <w:rFonts w:ascii="Cambria Math" w:hAnsi="Cambria Math"/>
+            <w:sz w:val="24"/>
+            <w:szCs w:val="24"/>
+          </w:rPr>
+          <m:t>a</m:t>
+        </m:r>
+        <m:r>
+          <m:rPr>
+            <m:sty m:val="p"/>
+          </m:rPr>
+          <w:rPr>
+            <w:rFonts w:ascii="Cambria Math" w:hAnsi="Cambria Math"/>
+            <w:sz w:val="24"/>
+            <w:szCs w:val="24"/>
+          </w:rPr>
+          <m:t>*</m:t>
+        </m:r>
+        <m:d>
+          <m:dPr>
+            <m:ctrlPr>
+              <w:rPr>
+                <w:rFonts w:ascii="Cambria Math" w:hAnsi="Cambria Math"/>
+                <w:sz w:val="24"/>
+                <w:szCs w:val="24"/>
+              </w:rPr>
+            </m:ctrlPr>
+          </m:dPr>
+          <m:e>
+            <m:r>
+              <w:rPr>
+                <w:rFonts w:ascii="Cambria Math" w:hAnsi="Cambria Math"/>
+                <w:sz w:val="24"/>
+                <w:szCs w:val="24"/>
+              </w:rPr>
+              <m:t>b</m:t>
+            </m:r>
+            <m:r>
+              <m:rPr>
+                <m:sty m:val="p"/>
+              </m:rPr>
+              <w:rPr>
+                <w:rFonts w:ascii="Cambria Math" w:hAnsi="Cambria Math"/>
+                <w:sz w:val="24"/>
+                <w:szCs w:val="24"/>
+              </w:rPr>
+              <m:t>+</m:t>
+            </m:r>
+            <m:r>
+              <w:rPr>
+                <w:rFonts w:ascii="Cambria Math" w:hAnsi="Cambria Math"/>
+                <w:sz w:val="24"/>
+                <w:szCs w:val="24"/>
+              </w:rPr>
+              <m:t>a</m:t>
+            </m:r>
+          </m:e>
+        </m:d>
+        <m:r>
+          <m:rPr>
+            <m:sty m:val="p"/>
+          </m:rPr>
+          <w:rPr>
+            <w:rFonts w:ascii="Cambria Math" w:hAnsi="Cambria Math"/>
+            <w:sz w:val="24"/>
+            <w:szCs w:val="24"/>
+          </w:rPr>
+          <m:t>*</m:t>
+        </m:r>
+        <m:r>
+          <w:rPr>
+            <w:rFonts w:ascii="Cambria Math" w:hAnsi="Cambria Math"/>
+            <w:sz w:val="24"/>
+            <w:szCs w:val="24"/>
+          </w:rPr>
+          <m:t>b</m:t>
+        </m:r>
+        <m:r>
+          <m:rPr>
+            <m:sty m:val="p"/>
+          </m:rPr>
+          <w:rPr>
+            <w:rFonts w:ascii="Cambria Math" w:hAnsi="Cambria Math"/>
+            <w:sz w:val="24"/>
+            <w:szCs w:val="24"/>
+          </w:rPr>
+          <m:t>*(ln⁡(</m:t>
+        </m:r>
+        <m:r>
+          <w:rPr>
+            <w:rFonts w:ascii="Cambria Math" w:hAnsi="Cambria Math"/>
+            <w:sz w:val="24"/>
+            <w:szCs w:val="24"/>
+          </w:rPr>
+          <m:t>c</m:t>
+        </m:r>
+        <m:r>
+          <m:rPr>
+            <m:sty m:val="p"/>
+          </m:rPr>
+          <w:rPr>
+            <w:rFonts w:ascii="Cambria Math" w:hAnsi="Cambria Math"/>
+            <w:sz w:val="24"/>
+            <w:szCs w:val="24"/>
+          </w:rPr>
+          <m:t>))</m:t>
+        </m:r>
+      </m:oMath>
+      <w:r>
+        <w:rPr>
+          <w:sz w:val="20"/>
+        </w:rPr>
+        <w:tab/>
+      </w:r>
+      <w:r>
+        <w:rPr>
+          <w:sz w:val="20"/>
+        </w:rPr>
+        <w:tab/>
+      </w:r>
+      <w:r>
+        <w:rPr>
+          <w:sz w:val="20"/>
+        </w:rPr>
+        <w:tab/>
+      </w:r>
+      <w:r>
+        <w:t>(d)</w:t>
+      </w:r>
+      <m:oMath>
+        <m:r>
+          <m:rPr>
+            <m:sty m:val="p"/>
+          </m:rPr>
+          <w:rPr>
+            <w:rFonts w:ascii="Cambria Math" w:hAnsi="Cambria Math"/>
+            <w:sz w:val="24"/>
+            <w:szCs w:val="24"/>
+          </w:rPr>
+          <m:t xml:space="preserve"> </m:t>
+        </m:r>
+        <m:sSup>
+          <m:sSupPr>
+            <m:ctrlPr>
+              <w:rPr>
+                <w:rFonts w:ascii="Cambria Math" w:hAnsi="Cambria Math"/>
+                <w:sz w:val="24"/>
+                <w:szCs w:val="24"/>
+              </w:rPr>
+            </m:ctrlPr>
+          </m:sSupPr>
+          <m:e>
+            <m:r>
+              <m:rPr>
+                <m:sty m:val="p"/>
+              </m:rPr>
+              <w:rPr>
+                <w:rFonts w:ascii="Cambria Math" w:hAnsi="Cambria Math"/>
+                <w:sz w:val="24"/>
+                <w:szCs w:val="24"/>
+              </w:rPr>
+              <m:t>(</m:t>
+            </m:r>
+            <m:f>
+              <m:fPr>
+                <m:ctrlPr>
+                  <w:rPr>
+                    <w:rFonts w:ascii="Cambria Math" w:hAnsi="Cambria Math"/>
+                    <w:sz w:val="24"/>
+                    <w:szCs w:val="24"/>
+                  </w:rPr>
+                </m:ctrlPr>
+              </m:fPr>
+              <m:num>
+                <m:r>
+                  <m:rPr>
+                    <m:sty m:val="p"/>
+                  </m:rPr>
+                  <w:rPr>
+                    <w:rFonts w:ascii="Cambria Math" w:hAnsi="Cambria Math"/>
+                    <w:sz w:val="24"/>
+                    <w:szCs w:val="24"/>
+                  </w:rPr>
+                  <m:t>1</m:t>
+                </m:r>
+              </m:num>
+              <m:den>
+                <m:sSup>
+                  <m:sSupPr>
+                    <m:ctrlPr>
+                      <w:rPr>
+                        <w:rFonts w:ascii="Cambria Math" w:hAnsi="Cambria Math"/>
+                        <w:sz w:val="24"/>
+                        <w:szCs w:val="24"/>
+                      </w:rPr>
+                    </m:ctrlPr>
+                  </m:sSupPr>
+                  <m:e>
+                    <m:r>
+                      <w:rPr>
+                        <w:rFonts w:ascii="Cambria Math" w:hAnsi="Cambria Math"/>
+                        <w:sz w:val="24"/>
+                        <w:szCs w:val="24"/>
+                      </w:rPr>
+                      <m:t>a</m:t>
+                    </m:r>
+                  </m:e>
+                  <m:sup>
+                    <m:r>
+                      <m:rPr>
+                        <m:sty m:val="p"/>
+                      </m:rPr>
+                      <w:rPr>
+                        <w:rFonts w:ascii="Cambria Math" w:hAnsi="Cambria Math"/>
+                        <w:sz w:val="24"/>
+                        <w:szCs w:val="24"/>
+                      </w:rPr>
+                      <m:t>1.2</m:t>
+                    </m:r>
+                  </m:sup>
+                </m:sSup>
+              </m:den>
+            </m:f>
+            <m:r>
+              <m:rPr>
+                <m:sty m:val="p"/>
+              </m:rPr>
+              <w:rPr>
+                <w:rFonts w:ascii="Cambria Math" w:hAnsi="Cambria Math"/>
+                <w:sz w:val="24"/>
+                <w:szCs w:val="24"/>
+              </w:rPr>
+              <m:t>+</m:t>
+            </m:r>
+            <m:f>
+              <m:fPr>
+                <m:ctrlPr>
+                  <w:rPr>
+                    <w:rFonts w:ascii="Cambria Math" w:hAnsi="Cambria Math"/>
+                    <w:sz w:val="24"/>
+                    <w:szCs w:val="24"/>
+                  </w:rPr>
+                </m:ctrlPr>
+              </m:fPr>
+              <m:num>
+                <m:r>
+                  <m:rPr>
+                    <m:sty m:val="p"/>
+                  </m:rPr>
+                  <w:rPr>
+                    <w:rFonts w:ascii="Cambria Math" w:hAnsi="Cambria Math"/>
+                    <w:sz w:val="24"/>
+                    <w:szCs w:val="24"/>
+                  </w:rPr>
+                  <m:t>2</m:t>
+                </m:r>
+              </m:num>
+              <m:den>
+                <m:sSup>
+                  <m:sSupPr>
+                    <m:ctrlPr>
+                      <w:rPr>
+                        <w:rFonts w:ascii="Cambria Math" w:hAnsi="Cambria Math"/>
+                        <w:sz w:val="24"/>
+                        <w:szCs w:val="24"/>
+                      </w:rPr>
+                    </m:ctrlPr>
+                  </m:sSupPr>
+                  <m:e>
+                    <m:r>
+                      <w:rPr>
+                        <w:rFonts w:ascii="Cambria Math" w:hAnsi="Cambria Math"/>
+                        <w:sz w:val="24"/>
+                        <w:szCs w:val="24"/>
+                      </w:rPr>
+                      <m:t>b</m:t>
+                    </m:r>
+                  </m:e>
+                  <m:sup>
+                    <m:r>
+                      <m:rPr>
+                        <m:sty m:val="p"/>
+                      </m:rPr>
+                      <w:rPr>
+                        <w:rFonts w:ascii="Cambria Math" w:hAnsi="Cambria Math"/>
+                        <w:sz w:val="24"/>
+                        <w:szCs w:val="24"/>
+                      </w:rPr>
+                      <m:t>2.3</m:t>
+                    </m:r>
+                  </m:sup>
+                </m:sSup>
+              </m:den>
+            </m:f>
+            <m:r>
+              <m:rPr>
+                <m:sty m:val="p"/>
+              </m:rPr>
+              <w:rPr>
+                <w:rFonts w:ascii="Cambria Math" w:hAnsi="Cambria Math"/>
+                <w:sz w:val="24"/>
+                <w:szCs w:val="24"/>
+              </w:rPr>
+              <m:t>)</m:t>
+            </m:r>
+          </m:e>
+          <m:sup>
+            <m:r>
+              <m:rPr>
+                <m:sty m:val="p"/>
+              </m:rPr>
+              <w:rPr>
+                <w:rFonts w:ascii="Cambria Math" w:hAnsi="Cambria Math"/>
+                <w:sz w:val="24"/>
+                <w:szCs w:val="24"/>
+              </w:rPr>
+              <m:t>4.5</m:t>
+            </m:r>
+          </m:sup>
+        </m:sSup>
+      </m:oMath>
+      <w:r>
+        <w:rPr>
+          <w:sz w:val="24"/>
+          <w:szCs w:val="24"/>
+          <w:rtl/>
+          <w:cs/>
+        </w:rPr>
+        <w:t xml:space="preserve"> </w:t>
+      </w:r>
+    </w:p>
+    <w:p>
+      <w:pPr>
+        <w:pStyle w:val="ProblemTitle"/>
+        <w:rPr>
+          <w:rtl/>
+        </w:rPr>
+      </w:pPr>
+      <w:r>
+        <w:rPr>
+          <w:rFonts w:hint="cs"/>
+          <w:rtl/>
+        </w:rPr>
+        <w:t>سوال ۴</w:t>
+      </w:r>
+    </w:p>
+    <w:p>
+      <w:r>
+        <w:rPr>
+          <w:rtl/>
+        </w:rPr>
+        <w:t>برنامه‌اي بنويسيد كه عدد صح</w:t>
+      </w:r>
+      <w:r>
+        <w:rPr>
+          <w:rFonts w:hint="cs"/>
+          <w:rtl/>
+        </w:rPr>
+        <w:t>ی</w:t>
+      </w:r>
+      <w:r>
+        <w:rPr>
+          <w:rFonts w:hint="eastAsia"/>
+          <w:rtl/>
+        </w:rPr>
+        <w:t>ح</w:t>
+      </w:r>
+      <w:r>
+        <w:rPr>
+          <w:rtl/>
+        </w:rPr>
+        <w:t xml:space="preserve"> </w:t>
+      </w:r>
+      <w:r>
+        <w:t xml:space="preserve">0 &lt; n &lt; </w:t>
+      </w:r>
+      <w:r>
+        <w:t>2</w:t>
+      </w:r>
+      <w:r>
+        <w:t xml:space="preserve"> </w:t>
+      </w:r>
+      <w:r>
+        <w:t>*</w:t>
+      </w:r>
+      <w:r>
+        <w:t xml:space="preserve"> </w:t>
+      </w:r>
+      <w:r>
+        <w:t>RAND_MAX</w:t>
+      </w:r>
+      <w:r>
+        <w:rPr>
+          <w:rtl/>
+        </w:rPr>
+        <w:t xml:space="preserve"> را بگيرد و چهار عدد تصادفي زوج در بازه [</w:t>
+      </w:r>
+      <w:r>
+        <w:t>0</w:t>
+      </w:r>
+      <w:r>
+        <w:t>, n</w:t>
+      </w:r>
+      <w:r>
+        <w:rPr>
+          <w:rtl/>
+        </w:rPr>
+        <w:t xml:space="preserve">] توليد كرده و آنها را چاپ كند. برنامه در هر بار اجرا شدن به ازاي </w:t>
+      </w:r>
+      <w:r>
+        <w:t>n</w:t>
+      </w:r>
+      <w:r>
+        <w:rPr>
+          <w:rtl/>
+        </w:rPr>
+        <w:t xml:space="preserve"> و </w:t>
+      </w:r>
+      <w:r>
+        <w:t>m</w:t>
+      </w:r>
+      <w:r>
+        <w:rPr>
+          <w:rtl/>
+        </w:rPr>
+        <w:t xml:space="preserve"> هاي يكسان بايد خروجي متفاوتي داشته باشد.  </w:t>
+      </w:r>
+    </w:p>
+    <w:p>
+      <w:pPr>
+        <w:rPr>
+          <w:rFonts w:hint="cs"/>
+          <w:rtl/>
+        </w:rPr>
+      </w:pPr>
+      <w:r>
+        <w:rPr>
+          <w:rFonts w:ascii="Tahoma" w:hAnsi="Tahoma"/>
+          <w:noProof/>
+          <w:rtl/>
+        </w:rPr>
+        <mc:AlternateContent>
+          <mc:Choice Requires="wpg">
+            <w:drawing>
+              <wp:inline distT="0" distB="0" distL="0" distR="0" wp14:anchorId="10DE6AD6" wp14:editId="0C7F896E">
+                <wp:extent cx="5943600" cy="652145"/>
+                <wp:effectExtent l="0" t="0" r="19050" b="14605"/>
+                <wp:docPr id="21" name="Group 21"/>
+                <wp:cNvGraphicFramePr/>
+                <a:graphic xmlns:a="http://schemas.openxmlformats.org/drawingml/2006/main">
+                  <a:graphicData uri="http://schemas.microsoft.com/office/word/2010/wordprocessingGroup">
+                    <wpg:wgp>
+                      <wpg:cNvGrpSpPr/>
+                      <wpg:grpSpPr>
+                        <a:xfrm>
+                          <a:off x="0" y="0"/>
+                          <a:ext cx="5943600" cy="652145"/>
+                          <a:chOff x="119393" y="0"/>
+                          <a:chExt cx="5961888" cy="655676"/>
+                        </a:xfrm>
+                      </wpg:grpSpPr>
+                      <wps:wsp>
+                        <wps:cNvPr id="25" name="Rectangle: Rounded Corners 12"/>
+                        <wps:cNvSpPr>
+                          <a:spLocks noChangeArrowheads="1"/>
+                        </wps:cNvSpPr>
+                        <wps:spPr bwMode="auto">
+                          <a:xfrm>
+                            <a:off x="119393" y="178298"/>
+                            <a:ext cx="5961888" cy="477378"/>
+                          </a:xfrm>
+                          <a:prstGeom prst="roundRect">
+                            <a:avLst>
+                              <a:gd name="adj" fmla="val 15056"/>
+                            </a:avLst>
+                          </a:prstGeom>
+                          <a:ln>
+                            <a:headEnd/>
+                            <a:tailEnd/>
+                          </a:ln>
+                        </wps:spPr>
+                        <wps:style>
+                          <a:lnRef idx="2">
+                            <a:schemeClr val="accent2"/>
+                          </a:lnRef>
+                          <a:fillRef idx="1">
+                            <a:schemeClr val="lt1"/>
+                          </a:fillRef>
+                          <a:effectRef idx="0">
+                            <a:schemeClr val="accent2"/>
+                          </a:effectRef>
+                          <a:fontRef idx="minor">
+                            <a:schemeClr val="dk1"/>
+                          </a:fontRef>
+                        </wps:style>
+                        <wps:txbx>
+                          <w:txbxContent>
+                            <w:p>
+                              <w:pPr>
+                                <w:pStyle w:val="Code"/>
+                                <w:rPr>
+                                  <w:color w:val="FF0000"/>
+                                </w:rPr>
+                              </w:pPr>
+                              <w:r>
+                                <w:rPr>
+                                  <w:color w:val="FF0000"/>
+                                </w:rPr>
+                                <w:t>&lt;n&gt;</w:t>
+                              </w:r>
+                            </w:p>
+                          </w:txbxContent>
+                        </wps:txbx>
+                        <wps:bodyPr rot="0" vert="horz" wrap="square" lIns="91440" tIns="45720" rIns="91440" bIns="45720" anchor="ctr" anchorCtr="0" upright="1">
+                          <a:noAutofit/>
+                        </wps:bodyPr>
+                      </wps:wsp>
+                      <wps:wsp>
+                        <wps:cNvPr id="26" name="Text Box 2"/>
+                        <wps:cNvSpPr txBox="1">
+                          <a:spLocks noChangeArrowheads="1"/>
+                        </wps:cNvSpPr>
+                        <wps:spPr bwMode="auto">
+                          <a:xfrm>
+                            <a:off x="5446644" y="0"/>
+                            <a:ext cx="520231" cy="361784"/>
+                          </a:xfrm>
+                          <a:prstGeom prst="rect">
+                            <a:avLst/>
+                          </a:prstGeom>
+                          <a:solidFill>
+                            <a:srgbClr val="FFFFFF"/>
+                          </a:solidFill>
+                          <a:ln w="9525">
+                            <a:solidFill>
+                              <a:schemeClr val="bg1"/>
+                            </a:solidFill>
+                            <a:miter lim="800000"/>
+                            <a:headEnd/>
+                            <a:tailEnd/>
+                          </a:ln>
+                        </wps:spPr>
+                        <wps:txbx>
+                          <w:txbxContent>
+                            <w:p>
+                              <w:pPr>
+                                <w:pStyle w:val="inout"/>
+                                <w:jc w:val="center"/>
+                                <w:rPr>
+                                  <w:rtl/>
+                                </w:rPr>
+                              </w:pPr>
+                              <w:r>
+                                <w:rPr>
+                                  <w:rFonts w:hint="cs"/>
+                                  <w:rtl/>
+                                </w:rPr>
+                                <w:t>ورودی</w:t>
+                              </w:r>
+                            </w:p>
+                            <w:p/>
+                          </w:txbxContent>
+                        </wps:txbx>
+                        <wps:bodyPr rot="0" vert="horz" wrap="square" lIns="91440" tIns="45720" rIns="91440" bIns="45720" anchor="ctr" anchorCtr="0">
+                          <a:noAutofit/>
+                        </wps:bodyPr>
+                      </wps:wsp>
+                    </wpg:wgp>
+                  </a:graphicData>
+                </a:graphic>
+              </wp:inline>
+            </w:drawing>
+          </mc:Choice>
+          <mc:Fallback>
+            <w:pict>
+              <v:group w14:anchorId="10DE6AD6" id="Group 21" o:spid="_x0000_s1041" style="width:468pt;height:51.35pt;mso-position-horizontal-relative:char;mso-position-vertical-relative:line" coordorigin="1193" coordsize="59618,6556" o:gfxdata="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">
+                <v:roundrect id="_x0000_s1042" style="position:absolute;left:1193;top:1782;width:59619;height:4774;visibility:visible;mso-wrap-style:square;v-text-anchor:middle" arcsize="9867f" o:gfxdata="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" fillcolor="white [3201]" strokecolor="#ed7d31 [3205]" strokeweight="1pt">
+                  <v:stroke joinstyle="miter"/>
+                  <v:textbox>
+                    <w:txbxContent>
+                      <w:p>
+                        <w:pPr>
+                          <w:pStyle w:val="Code"/>
+                          <w:rPr>
+                            <w:color w:val="FF0000"/>
+                          </w:rPr>
+                        </w:pPr>
+                        <w:r>
+                          <w:rPr>
+                            <w:color w:val="FF0000"/>
+                          </w:rPr>
+                          <w:t>&lt;n&gt;</w:t>
+                        </w:r>
+                      </w:p>
+                    </w:txbxContent>
+                  </v:textbox>
+                </v:roundrect>
+                <v:shape id="Text Box 2" o:spid="_x0000_s1043" type="#_x0000_t202" style="position:absolute;left:54466;width:5202;height:3617;visibility:visible;mso-wrap-style:square;v-text-anchor:middle" o:gfxdata="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" strokecolor="white [3212]">
+                  <v:textbox>
+                    <w:txbxContent>
+                      <w:p>
+                        <w:pPr>
+                          <w:pStyle w:val="inout"/>
+                          <w:jc w:val="center"/>
+                          <w:rPr>
+                            <w:rtl/>
+                          </w:rPr>
+                        </w:pPr>
+                        <w:r>
+                          <w:rPr>
+                            <w:rFonts w:hint="cs"/>
+                            <w:rtl/>
+                          </w:rPr>
+                          <w:t>ورودی</w:t>
+                        </w:r>
+                      </w:p>
+                      <w:p/>
+                    </w:txbxContent>
+                  </v:textbox>
+                </v:shape>
+                <w10:anchorlock/>
+              </v:group>
+            </w:pict>
+          </mc:Fallback>
+        </mc:AlternateContent>
+      </w:r>
+    </w:p>
+    <w:p>
+      <w:pPr>
+        <w:rPr>
+          <w:rFonts w:ascii="Courier New" w:hAnsi="Courier New" w:cs="Courier New"/>
+          <w:noProof/>
+          <w:color w:val="4472C4" w:themeColor="accent1"/>
+          <w:lang w:bidi="fa-IR"/>
+        </w:rPr>
+      </w:pPr>
+      <w:r>
+        <w:rPr>
+          <w:rFonts w:ascii="Tahoma" w:hAnsi="Tahoma"/>
+          <w:noProof/>
+          <w:rtl/>
+        </w:rPr>
+        <mc:AlternateContent>
+          <mc:Choice Requires="wpg">
+            <w:drawing>
+              <wp:inline distT="0" distB="0" distL="0" distR="0" wp14:anchorId="1734D5A2" wp14:editId="0380F758">
+                <wp:extent cx="5943600" cy="1057275"/>
+                <wp:effectExtent l="0" t="0" r="19050" b="28575"/>
+                <wp:docPr id="27" name="Group 27"/>
+                <wp:cNvGraphicFramePr/>
+                <a:graphic xmlns:a="http://schemas.openxmlformats.org/drawingml/2006/main">
+                  <a:graphicData uri="http://schemas.microsoft.com/office/word/2010/wordprocessingGroup">
+                    <wpg:wgp>
+                      <wpg:cNvGrpSpPr/>
+                      <wpg:grpSpPr>
+                        <a:xfrm>
+                          <a:off x="0" y="0"/>
+                          <a:ext cx="5943600" cy="1057275"/>
+                          <a:chOff x="119393" y="44079"/>
+                          <a:chExt cx="5961888" cy="611597"/>
+                        </a:xfrm>
+                      </wpg:grpSpPr>
+                      <wps:wsp>
+                        <wps:cNvPr id="28" name="Rectangle: Rounded Corners 12"/>
+                        <wps:cNvSpPr>
+                          <a:spLocks noChangeArrowheads="1"/>
+                        </wps:cNvSpPr>
+                        <wps:spPr bwMode="auto">
+                          <a:xfrm>
+                            <a:off x="119393" y="178298"/>
+                            <a:ext cx="5961888" cy="477378"/>
+                          </a:xfrm>
+                          <a:prstGeom prst="roundRect">
+                            <a:avLst>
+                              <a:gd name="adj" fmla="val 15056"/>
+                            </a:avLst>
+                          </a:prstGeom>
+                          <a:ln>
+                            <a:headEnd/>
+                            <a:tailEnd/>
+                          </a:ln>
+                        </wps:spPr>
+                        <wps:style>
+                          <a:lnRef idx="2">
+                            <a:schemeClr val="accent2"/>
+                          </a:lnRef>
+                          <a:fillRef idx="1">
+                            <a:schemeClr val="lt1"/>
+                          </a:fillRef>
+                          <a:effectRef idx="0">
+                            <a:schemeClr val="accent2"/>
+                          </a:effectRef>
+                          <a:fontRef idx="minor">
+                            <a:schemeClr val="dk1"/>
+                          </a:fontRef>
+                        </wps:style>
+                        <wps:txbx>
+                          <w:txbxContent>
+                            <w:p>
+                              <w:pPr>
+                                <w:pStyle w:val="Code"/>
+                              </w:pPr>
+                              <w:r>
+                                <w:t>&lt;r1&gt;</w:t>
+                              </w:r>
+                            </w:p>
+                            <w:p>
+                              <w:pPr>
+                                <w:pStyle w:val="Code"/>
+                              </w:pPr>
+                              <w:r>
+                                <w:t>&lt;r2&gt;</w:t>
+                              </w:r>
+                            </w:p>
+                            <w:p>
+                              <w:pPr>
+                                <w:pStyle w:val="Code"/>
+                              </w:pPr>
+                              <w:r>
+                                <w:t>&lt;r3&gt;</w:t>
+                              </w:r>
+                            </w:p>
+                            <w:p>
+                              <w:pPr>
+                                <w:pStyle w:val="Code"/>
+                                <w:rPr>
+                                  <w:rtl/>
+                                </w:rPr>
+                              </w:pPr>
+                              <w:r>
+                                <w:t>&lt;r4&gt;</w:t>
+                              </w:r>
+                            </w:p>
+                            <w:p>
+                              <w:pPr>
+                                <w:spacing w:after="0" w:line="240" w:lineRule="auto"/>
+                                <w:rPr>
+                                  <w:rFonts w:ascii="Courier New" w:hAnsi="Courier New" w:cs="Courier New"/>
+                                  <w:caps/>
+                                  <w:color w:val="404040"/>
+                                  <w:rtl/>
+                                  <w:lang w:bidi="fa-IR"/>
+                                </w:rPr>
+                              </w:pPr>
+                            </w:p>
+                            <w:p>
+                              <w:pPr>
+                                <w:spacing w:after="0" w:line="240" w:lineRule="auto"/>
+                                <w:rPr>
+                                  <w:rFonts w:ascii="Courier New" w:hAnsi="Courier New" w:cs="Courier New"/>
+                                  <w:caps/>
+                                  <w:color w:val="404040"/>
+                                  <w:lang w:bidi="fa-IR"/>
+                                </w:rPr>
+                              </w:pPr>
+                            </w:p>
+                          </w:txbxContent>
+                        </wps:txbx>
+                        <wps:bodyPr rot="0" vert="horz" wrap="square" lIns="91440" tIns="45720" rIns="91440" bIns="45720" anchor="ctr" anchorCtr="0" upright="1">
+                          <a:noAutofit/>
+                        </wps:bodyPr>
+                      </wps:wsp>
+                      <wps:wsp>
+                        <wps:cNvPr id="29" name="Text Box 2"/>
+                        <wps:cNvSpPr txBox="1">
+                          <a:spLocks noChangeArrowheads="1"/>
+                        </wps:cNvSpPr>
+                        <wps:spPr bwMode="auto">
+                          <a:xfrm>
+                            <a:off x="5446644" y="44079"/>
+                            <a:ext cx="520231" cy="220395"/>
+                          </a:xfrm>
+                          <a:prstGeom prst="rect">
+                            <a:avLst/>
+                          </a:prstGeom>
+                          <a:solidFill>
+                            <a:srgbClr val="FFFFFF"/>
+                          </a:solidFill>
+                          <a:ln w="9525">
+                            <a:solidFill>
+                              <a:schemeClr val="bg1"/>
+                            </a:solidFill>
+                            <a:miter lim="800000"/>
+                            <a:headEnd/>
+                            <a:tailEnd/>
+                          </a:ln>
+                        </wps:spPr>
+                        <wps:txbx>
+                          <w:txbxContent>
+                            <w:p>
+                              <w:pPr>
+                                <w:pStyle w:val="inout"/>
+                                <w:jc w:val="center"/>
+                                <w:rPr>
+                                  <w:rtl/>
+                                </w:rPr>
+                              </w:pPr>
+                              <w:r>
+                                <w:rPr>
+                                  <w:rFonts w:hint="cs"/>
+                                  <w:rtl/>
+                                </w:rPr>
+                                <w:t>خروجی</w:t>
+                              </w:r>
+                            </w:p>
+                            <w:p/>
+                          </w:txbxContent>
+                        </wps:txbx>
+                        <wps:bodyPr rot="0" vert="horz" wrap="square" lIns="91440" tIns="45720" rIns="91440" bIns="45720" anchor="ctr" anchorCtr="0">
+                          <a:noAutofit/>
+                        </wps:bodyPr>
+                      </wps:wsp>
+                    </wpg:wgp>
+                  </a:graphicData>
+                </a:graphic>
+              </wp:inline>
+            </w:drawing>
+          </mc:Choice>
+          <mc:Fallback>
+            <w:pict>
+              <v:group w14:anchorId="1734D5A2" id="Group 27" o:spid="_x0000_s1044" style="width:468pt;height:83.25pt;mso-position-horizontal-relative:char;mso-position-vertical-relative:line" coordorigin="1193,440" coordsize="59618,6115" o:gfxdata="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">
+                <v:roundrect id="_x0000_s1045" style="position:absolute;left:1193;top:1782;width:59619;height:4774;visibility:visible;mso-wrap-style:square;v-text-anchor:middle" arcsize="9867f" o:gfxdata="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" fillcolor="white [3201]" strokecolor="#ed7d31 [3205]" strokeweight="1pt">
+                  <v:stroke joinstyle="miter"/>
+                  <v:textbox>
+                    <w:txbxContent>
+                      <w:p>
+                        <w:pPr>
+                          <w:pStyle w:val="Code"/>
+                        </w:pPr>
+                        <w:r>
+                          <w:t>&lt;r1&gt;</w:t>
+                        </w:r>
+                      </w:p>
+                      <w:p>
+                        <w:pPr>
+                          <w:pStyle w:val="Code"/>
+                        </w:pPr>
+                        <w:r>
+                          <w:t>&lt;r2&gt;</w:t>
+                        </w:r>
+                      </w:p>
+                      <w:p>
+                        <w:pPr>
+                          <w:pStyle w:val="Code"/>
+                        </w:pPr>
+                        <w:r>
+                          <w:t>&lt;r3&gt;</w:t>
+                        </w:r>
+                      </w:p>
+                      <w:p>
+                        <w:pPr>
+                          <w:pStyle w:val="Code"/>
+                          <w:rPr>
+                            <w:rtl/>
+                          </w:rPr>
+                        </w:pPr>
+                        <w:r>
+                          <w:t>&lt;r4&gt;</w:t>
+                        </w:r>
+                      </w:p>
+                      <w:p>
+                        <w:pPr>
+                          <w:spacing w:after="0" w:line="240" w:lineRule="auto"/>
+                          <w:rPr>
+                            <w:rFonts w:ascii="Courier New" w:hAnsi="Courier New" w:cs="Courier New"/>
+                            <w:caps/>
+                            <w:color w:val="404040"/>
+                            <w:rtl/>
+                            <w:lang w:bidi="fa-IR"/>
+                          </w:rPr>
+                        </w:pPr>
+                      </w:p>
+                      <w:p>
+                        <w:pPr>
+                          <w:spacing w:after="0" w:line="240" w:lineRule="auto"/>
+                          <w:rPr>
+                            <w:rFonts w:ascii="Courier New" w:hAnsi="Courier New" w:cs="Courier New"/>
+                            <w:caps/>
+                            <w:color w:val="404040"/>
+                            <w:lang w:bidi="fa-IR"/>
+                          </w:rPr>
+                        </w:pPr>
+                      </w:p>
+                    </w:txbxContent>
+                  </v:textbox>
+                </v:roundrect>
+                <v:shape id="Text Box 2" o:spid="_x0000_s1046" type="#_x0000_t202" style="position:absolute;left:54466;top:440;width:5202;height:2204;visibility:visible;mso-wrap-style:square;v-text-anchor:middle" o:gfxdata="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" strokecolor="white [3212]">
+                  <v:textbox>
+                    <w:txbxContent>
+                      <w:p>
+                        <w:pPr>
+                          <w:pStyle w:val="inout"/>
+                          <w:jc w:val="center"/>
+                          <w:rPr>
+                            <w:rtl/>
+                          </w:rPr>
+                        </w:pPr>
+                        <w:r>
+                          <w:rPr>
+                            <w:rFonts w:hint="cs"/>
+                            <w:rtl/>
+                          </w:rPr>
+                          <w:t>خروجی</w:t>
+                        </w:r>
+                      </w:p>
+                      <w:p/>
+                    </w:txbxContent>
+                  </v:textbox>
+                </v:shape>
+                <w10:anchorlock/>
+              </v:group>
+            </w:pict>
+          </mc:Fallback>
+        </mc:AlternateContent>
+      </w:r>
+    </w:p>
+    <w:p>
+      <w:pPr>
+        <w:pStyle w:val="ProblemTitle"/>
+        <w:rPr>
+          <w:rtl/>
+        </w:rPr>
+      </w:pPr>
+      <w:r>
+        <w:rPr>
+          <w:rFonts w:hint="cs"/>
+          <w:rtl/>
+        </w:rPr>
+        <w:t>سوال ۵</w:t>
+      </w:r>
+    </w:p>
+    <w:p>
+      <w:pPr>
+        <w:pStyle w:val="ProblemTitle"/>
+        <w:rPr>
+          <w:rFonts w:hint="cs"/>
+          <w:rtl/>
+        </w:rPr>
+      </w:pPr>
+      <w:bookmarkStart w:id="0" w:name="_GoBack"/>
+      <w:bookmarkEnd w:id="0"/>
+    </w:p>
     <w:sectPr>
       <w:headerReference w:type="default" r:id="rId8"/>
       <w:footerReference w:type="default" r:id="rId9"/>
@@ -1944,7 +4335,7 @@
         <w:szCs w:val="24"/>
         <w:rtl/>
       </w:rPr>
-      <w:t>۱۰</w:t>
+      <w:t>۱۷</w:t>
     </w:r>
     <w:r>
       <w:rPr>
@@ -2176,7 +4567,7 @@
               <w:szCs w:val="24"/>
               <w:rtl/>
             </w:rPr>
-            <w:t>۱۰</w:t>
+            <w:t>۱۷</w:t>
           </w:r>
           <w:r>
             <w:rPr>
@@ -3431,14 +5822,13 @@
     <w:basedOn w:val="Normal"/>
     <w:link w:val="CodeChar"/>
     <w:qFormat/>
-    <w:rsid w:val="00842256"/>
+    <w:rsid w:val="002804B0"/>
     <w:pPr>
       <w:bidi w:val="0"/>
       <w:spacing w:after="0" w:line="240" w:lineRule="auto"/>
     </w:pPr>
     <w:rPr>
       <w:rFonts w:ascii="Courier New" w:hAnsi="Courier New" w:cs="Courier New"/>
-      <w:caps/>
       <w:noProof/>
       <w:color w:val="4472C4" w:themeColor="accent1"/>
       <w:lang w:bidi="fa-IR"/>
@@ -3448,10 +5838,9 @@
     <w:name w:val="Code Char"/>
     <w:basedOn w:val="DefaultParagraphFont"/>
     <w:link w:val="Code"/>
-    <w:rsid w:val="00842256"/>
+    <w:rsid w:val="002804B0"/>
     <w:rPr>
       <w:rFonts w:ascii="Courier New" w:hAnsi="Courier New" w:cs="Courier New"/>
-      <w:caps/>
       <w:noProof/>
       <w:color w:val="4472C4" w:themeColor="accent1"/>
       <w:sz w:val="22"/>
@@ -3762,7 +6151,7 @@
 </file>
 
 <file path=customXml/itemProps1.xml><?xml version="1.0" encoding="utf-8"?>
-<ds:datastoreItem xmlns:ds="http://schemas.openxmlformats.org/officeDocument/2006/customXml" ds:itemID="{A006F8D9-B129-4F2F-A2FF-EC71A1C9390A}">
+<ds:datastoreItem xmlns:ds="http://schemas.openxmlformats.org/officeDocument/2006/customXml" ds:itemID="{0EC956A9-A269-4530-BDB7-AF999F361240}">
   <ds:schemaRefs>
     <ds:schemaRef ds:uri="http://schemas.openxmlformats.org/officeDocument/2006/bibliography"/>
   </ds:schemaRefs>

</xml_diff>

<commit_message>
fix: Correct Problems Issues
</commit_message>
<xml_diff>
--- a/Fall-2019/HW-2/HW-2.docx
+++ b/Fall-2019/HW-2/HW-2.docx
@@ -1926,6 +1926,19 @@
                               <w:pStyle w:val="Code"/>
                             </w:pPr>
                             <w:r>
+                              <w:t>c = 10</w:t>
+                            </w:r>
+                            <w:r>
+                              <w:t>;</w:t>
+                            </w:r>
+                            <w:bookmarkStart w:id="0" w:name="_GoBack"/>
+                            <w:bookmarkEnd w:id="0"/>
+                          </w:p>
+                          <w:p>
+                            <w:pPr>
+                              <w:pStyle w:val="Code"/>
+                            </w:pPr>
+                            <w:r>
                               <w:t>d = 11.0;</w:t>
                             </w:r>
                           </w:p>
@@ -2001,6 +2014,19 @@
                       <w:r>
                         <w:t>double c, d;</w:t>
                       </w:r>
+                    </w:p>
+                    <w:p>
+                      <w:pPr>
+                        <w:pStyle w:val="Code"/>
+                      </w:pPr>
+                      <w:r>
+                        <w:t>c = 10</w:t>
+                      </w:r>
+                      <w:r>
+                        <w:t>;</w:t>
+                      </w:r>
+                      <w:bookmarkStart w:id="1" w:name="_GoBack"/>
+                      <w:bookmarkEnd w:id="1"/>
                     </w:p>
                     <w:p>
                       <w:pPr>
@@ -3176,16 +3202,7 @@
         <w:rPr>
           <w:rtl/>
         </w:rPr>
-        <w:t xml:space="preserve"> و </w:t>
-      </w:r>
-      <w:r>
-        <w:t>m</w:t>
-      </w:r>
-      <w:r>
-        <w:rPr>
-          <w:rtl/>
-        </w:rPr>
-        <w:t xml:space="preserve"> هاي يكسان بايد خروجي متفاوتي داشته باشد.  </w:t>
+        <w:t xml:space="preserve">هاي يكسان بايد خروجي متفاوتي داشته باشد.  </w:t>
       </w:r>
     </w:p>
     <w:p>
@@ -4846,7 +4863,6 @@
     <w:p>
       <w:pPr>
         <w:rPr>
-          <w:rFonts w:hint="cs"/>
           <w:lang w:bidi="fa-IR"/>
         </w:rPr>
       </w:pPr>
@@ -4897,14 +4913,14 @@
               <w:rFonts w:ascii="Cambria Math" w:hAnsi="Cambria Math"/>
               <w:lang w:bidi="fa-IR"/>
             </w:rPr>
-            <m:t>×</m:t>
+            <m:t>×(h-</m:t>
           </m:r>
           <m:r>
             <w:rPr>
               <w:rFonts w:ascii="Cambria Math" w:hAnsi="Cambria Math"/>
               <w:lang w:bidi="fa-IR"/>
             </w:rPr>
-            <m:t>(h-4</m:t>
+            <m:t>4</m:t>
           </m:r>
           <m:d>
             <m:dPr>
@@ -4940,13 +4956,13 @@
       <w:pPr>
         <w:jc w:val="center"/>
         <w:rPr>
-          <w:rFonts w:hint="cs"/>
           <w:rtl/>
           <w:lang w:bidi="fa-IR"/>
         </w:rPr>
       </w:pPr>
       <w:r>
         <w:rPr>
+          <w:noProof/>
           <w:rtl/>
           <w:lang w:bidi="fa-IR"/>
         </w:rPr>
@@ -4990,24 +5006,37 @@
     <w:p>
       <w:pPr>
         <w:rPr>
+          <w:rtl/>
+          <w:lang w:bidi="fa-IR"/>
+        </w:rPr>
+      </w:pPr>
+      <w:r>
+        <w:rPr>
           <w:rFonts w:hint="cs"/>
           <w:rtl/>
           <w:lang w:bidi="fa-IR"/>
         </w:rPr>
-      </w:pPr>
+        <w:t xml:space="preserve">برنامه‌ای بنویسید که با دریافت مقادیر </w:t>
+      </w:r>
+      <w:r>
+        <w:rPr>
+          <w:lang w:bidi="fa-IR"/>
+        </w:rPr>
+        <w:t>w</w:t>
+      </w:r>
       <w:r>
         <w:rPr>
           <w:rFonts w:hint="cs"/>
           <w:rtl/>
           <w:lang w:bidi="fa-IR"/>
         </w:rPr>
-        <w:t xml:space="preserve">برنامه‌ای بنویسید که با دریافت مقادیر </w:t>
+        <w:t xml:space="preserve">، </w:t>
       </w:r>
       <w:r>
         <w:rPr>
           <w:lang w:bidi="fa-IR"/>
         </w:rPr>
-        <w:t>w</w:t>
+        <w:t>h</w:t>
       </w:r>
       <w:r>
         <w:rPr>
@@ -5015,13 +5044,13 @@
           <w:rtl/>
           <w:lang w:bidi="fa-IR"/>
         </w:rPr>
-        <w:t xml:space="preserve">، </w:t>
+        <w:t xml:space="preserve"> و </w:t>
       </w:r>
       <w:r>
         <w:rPr>
           <w:lang w:bidi="fa-IR"/>
         </w:rPr>
-        <w:t>h</w:t>
+        <w:t>k</w:t>
       </w:r>
       <w:r>
         <w:rPr>
@@ -5029,29 +5058,12 @@
           <w:rtl/>
           <w:lang w:bidi="fa-IR"/>
         </w:rPr>
-        <w:t xml:space="preserve"> و </w:t>
-      </w:r>
-      <w:r>
-        <w:rPr>
-          <w:lang w:bidi="fa-IR"/>
-        </w:rPr>
-        <w:t>k</w:t>
-      </w:r>
-      <w:r>
-        <w:rPr>
-          <w:rFonts w:hint="cs"/>
-          <w:rtl/>
-          <w:lang w:bidi="fa-IR"/>
-        </w:rPr>
         <w:t xml:space="preserve"> تعداد خانه‌هایی که رنگ می‌شوند را چاپ کند.</w:t>
       </w:r>
-      <w:bookmarkStart w:id="0" w:name="_GoBack"/>
-      <w:bookmarkEnd w:id="0"/>
     </w:p>
     <w:p>
       <w:pPr>
         <w:rPr>
-          <w:rFonts w:hint="cs"/>
           <w:lang w:bidi="fa-IR"/>
         </w:rPr>
       </w:pPr>
@@ -5490,7 +5502,6 @@
       <w:pPr>
         <w:jc w:val="left"/>
         <w:rPr>
-          <w:rFonts w:hint="cs"/>
           <w:lang w:bidi="fa-IR"/>
         </w:rPr>
       </w:pPr>
@@ -5932,6 +5943,7 @@
       </w:pPr>
       <w:r>
         <w:rPr>
+          <w:noProof/>
           <w:rtl/>
           <w:lang w:bidi="fa-IR"/>
         </w:rPr>
@@ -6362,12 +6374,12 @@
       <w:pPr>
         <w:jc w:val="center"/>
         <w:rPr>
-          <w:rFonts w:hint="cs"/>
           <w:lang w:bidi="fa-IR"/>
         </w:rPr>
       </w:pPr>
       <w:r>
         <w:rPr>
+          <w:noProof/>
           <w:rtl/>
           <w:lang w:bidi="fa-IR"/>
         </w:rPr>
@@ -6412,12 +6424,12 @@
       <w:pPr>
         <w:jc w:val="right"/>
         <w:rPr>
-          <w:rFonts w:hint="cs"/>
           <w:rtl/>
         </w:rPr>
       </w:pPr>
       <w:r>
         <w:rPr>
+          <w:noProof/>
           <w:rtl/>
         </w:rPr>
         <w:drawing>
@@ -8802,7 +8814,7 @@
 </file>
 
 <file path=customXml/itemProps1.xml><?xml version="1.0" encoding="utf-8"?>
-<ds:datastoreItem xmlns:ds="http://schemas.openxmlformats.org/officeDocument/2006/customXml" ds:itemID="{938CE303-582D-4A29-9310-86D1AFBF44DD}">
+<ds:datastoreItem xmlns:ds="http://schemas.openxmlformats.org/officeDocument/2006/customXml" ds:itemID="{8FA71EA7-AB7C-46D9-A8CD-26E98CFA248F}">
   <ds:schemaRefs>
     <ds:schemaRef ds:uri="http://schemas.openxmlformats.org/officeDocument/2006/bibliography"/>
   </ds:schemaRefs>

</xml_diff>